<commit_message>
added some info to support the results table
</commit_message>
<xml_diff>
--- a/products/poster_presentation/idea-content-bark-poster.docx
+++ b/products/poster_presentation/idea-content-bark-poster.docx
@@ -1,10 +1,10 @@
 
 <file path=word/document.xml><?xml version="1.0" encoding="utf-8"?>
-<w:document xmlns:wpc="http://schemas.microsoft.com/office/word/2010/wordprocessingCanvas" xmlns:mc="http://schemas.openxmlformats.org/markup-compatibility/2006" xmlns:o="urn:schemas-microsoft-com:office:office" xmlns:r="http://schemas.openxmlformats.org/officeDocument/2006/relationships" xmlns:m="http://schemas.openxmlformats.org/officeDocument/2006/math" xmlns:v="urn:schemas-microsoft-com:vml" xmlns:wp14="http://schemas.microsoft.com/office/word/2010/wordprocessingDrawing" xmlns:wp="http://schemas.openxmlformats.org/drawingml/2006/wordprocessingDrawing" xmlns:w10="urn:schemas-microsoft-com:office:word" xmlns:w="http://schemas.openxmlformats.org/wordprocessingml/2006/main" xmlns:w14="http://schemas.microsoft.com/office/word/2010/wordml" xmlns:w15="http://schemas.microsoft.com/office/word/2012/wordml" xmlns:wpg="http://schemas.microsoft.com/office/word/2010/wordprocessingGroup" xmlns:wpi="http://schemas.microsoft.com/office/word/2010/wordprocessingInk" xmlns:wne="http://schemas.microsoft.com/office/word/2006/wordml" xmlns:wps="http://schemas.microsoft.com/office/word/2010/wordprocessingShape" mc:Ignorable="w14 w15 wp14">
+<w:document xmlns:wpc="http://schemas.microsoft.com/office/word/2010/wordprocessingCanvas" xmlns:mc="http://schemas.openxmlformats.org/markup-compatibility/2006" xmlns:o="urn:schemas-microsoft-com:office:office" xmlns:r="http://schemas.openxmlformats.org/officeDocument/2006/relationships" xmlns:m="http://schemas.openxmlformats.org/officeDocument/2006/math" xmlns:v="urn:schemas-microsoft-com:vml" xmlns:wp14="http://schemas.microsoft.com/office/word/2010/wordprocessingDrawing" xmlns:wp="http://schemas.openxmlformats.org/drawingml/2006/wordprocessingDrawing" xmlns:w10="urn:schemas-microsoft-com:office:word" xmlns:w="http://schemas.openxmlformats.org/wordprocessingml/2006/main" xmlns:w14="http://schemas.microsoft.com/office/word/2010/wordml" xmlns:wpg="http://schemas.microsoft.com/office/word/2010/wordprocessingGroup" xmlns:wpi="http://schemas.microsoft.com/office/word/2010/wordprocessingInk" xmlns:wne="http://schemas.microsoft.com/office/word/2006/wordml" xmlns:wps="http://schemas.microsoft.com/office/word/2010/wordprocessingShape" mc:Ignorable="w14 wp14">
   <w:body>
     <w:p>
       <w:pPr>
-        <w:pStyle w:val="Title"/>
+        <w:pStyle w:val="Titel"/>
         <w:rPr>
           <w:lang w:val="en-US"/>
         </w:rPr>
@@ -33,8 +33,6 @@
         </w:rPr>
         <w:t>1</w:t>
       </w:r>
-      <w:bookmarkStart w:id="0" w:name="_GoBack"/>
-      <w:bookmarkEnd w:id="0"/>
       <w:r>
         <w:rPr>
           <w:lang w:val="en-US"/>
@@ -44,7 +42,7 @@
     </w:p>
     <w:p>
       <w:pPr>
-        <w:pStyle w:val="Subtitle"/>
+        <w:pStyle w:val="Ondertitel"/>
         <w:rPr>
           <w:lang w:val="en-US"/>
         </w:rPr>
@@ -58,65 +56,23 @@
     </w:p>
     <w:p>
       <w:pPr>
-        <w:pStyle w:val="Subtitle"/>
-        <w:rPr>
-          <w:lang w:val="en-US"/>
-        </w:rPr>
-      </w:pPr>
+        <w:pStyle w:val="Ondertitel"/>
+      </w:pPr>
+      <w:r>
+        <w:t xml:space="preserve">Daan Conijn, Andrew Lau, Kevin Oei </w:t>
+      </w:r>
       <w:proofErr w:type="spellStart"/>
       <w:r>
-        <w:rPr>
-          <w:lang w:val="en-US"/>
-        </w:rPr>
-        <w:t>Daan</w:t>
+        <w:t>and</w:t>
       </w:r>
       <w:proofErr w:type="spellEnd"/>
       <w:r>
-        <w:rPr>
-          <w:lang w:val="en-US"/>
-        </w:rPr>
-        <w:t xml:space="preserve"> </w:t>
-      </w:r>
-      <w:proofErr w:type="spellStart"/>
-      <w:r>
-        <w:rPr>
-          <w:lang w:val="en-US"/>
-        </w:rPr>
-        <w:t>Conijn</w:t>
-      </w:r>
-      <w:proofErr w:type="spellEnd"/>
-      <w:r>
-        <w:rPr>
-          <w:lang w:val="en-US"/>
-        </w:rPr>
-        <w:t xml:space="preserve">, Andrew Lau, Kevin </w:t>
-      </w:r>
-      <w:proofErr w:type="spellStart"/>
-      <w:r>
-        <w:rPr>
-          <w:lang w:val="en-US"/>
-        </w:rPr>
-        <w:t>Oei</w:t>
-      </w:r>
-      <w:proofErr w:type="spellEnd"/>
-      <w:r>
-        <w:rPr>
-          <w:lang w:val="en-US"/>
-        </w:rPr>
-        <w:t xml:space="preserve"> and Koen van </w:t>
-      </w:r>
-      <w:proofErr w:type="spellStart"/>
-      <w:r>
-        <w:rPr>
-          <w:lang w:val="en-US"/>
-        </w:rPr>
-        <w:t>Vliet</w:t>
-      </w:r>
-      <w:proofErr w:type="spellEnd"/>
-    </w:p>
-    <w:p>
-      <w:pPr>
-        <w:pStyle w:val="Heading1"/>
+        <w:t xml:space="preserve"> Koen van Vliet</w:t>
+      </w:r>
+    </w:p>
+    <w:p>
+      <w:pPr>
+        <w:pStyle w:val="Kop1"/>
         <w:rPr>
           <w:lang w:val="en-US"/>
         </w:rPr>
@@ -138,25 +94,7 @@
         <w:rPr>
           <w:lang w:val="en-US"/>
         </w:rPr>
-        <w:t>The company BARK is a small and well-k</w:t>
-      </w:r>
-      <w:r>
-        <w:rPr>
-          <w:lang w:val="en-US"/>
-        </w:rPr>
-        <w:t xml:space="preserve">nown loudspeaker manufacturer. </w:t>
-      </w:r>
-      <w:r>
-        <w:rPr>
-          <w:lang w:val="en-US"/>
-        </w:rPr>
-        <w:t>BARK have been planning to develop a series of active speakers, using built</w:t>
-      </w:r>
-      <w:r>
-        <w:rPr>
-          <w:lang w:val="en-US"/>
-        </w:rPr>
-        <w:t xml:space="preserve">-in power amplifiers but BARK </w:t>
+        <w:t xml:space="preserve">The company BARK is a small and well-known loudspeaker manufacturer. BARK have been planning to develop a series of active speakers, using built-in power amplifiers but BARK </w:t>
       </w:r>
       <w:r>
         <w:rPr>
@@ -168,30 +106,12 @@
         <w:rPr>
           <w:lang w:val="en-US"/>
         </w:rPr>
-        <w:t>knowledge on analogue and digital electronics systems. It is up to gro</w:t>
-      </w:r>
-      <w:r>
-        <w:rPr>
-          <w:lang w:val="en-US"/>
-        </w:rPr>
-        <w:t xml:space="preserve">up one to conduct research and </w:t>
-      </w:r>
-      <w:r>
-        <w:rPr>
-          <w:lang w:val="en-US"/>
-        </w:rPr>
-        <w:t xml:space="preserve">design an active loudspeaker with the </w:t>
-      </w:r>
-      <w:r>
-        <w:rPr>
-          <w:lang w:val="en-US"/>
-        </w:rPr>
-        <w:t>conditions that BARK has given.</w:t>
-      </w:r>
-    </w:p>
-    <w:p>
-      <w:pPr>
-        <w:pStyle w:val="Heading1"/>
+        <w:t>knowledge on analogue and digital electronics systems. It is up to group one to conduct research and design an active loudspeaker with the conditions that BARK has given.</w:t>
+      </w:r>
+    </w:p>
+    <w:p>
+      <w:pPr>
+        <w:pStyle w:val="Kop1"/>
         <w:rPr>
           <w:lang w:val="en-US"/>
         </w:rPr>
@@ -261,7 +181,7 @@
     </w:p>
     <w:p>
       <w:pPr>
-        <w:pStyle w:val="Heading1"/>
+        <w:pStyle w:val="Kop1"/>
         <w:rPr>
           <w:lang w:val="en-US"/>
         </w:rPr>
@@ -288,7 +208,7 @@
     </w:p>
     <w:p>
       <w:pPr>
-        <w:pStyle w:val="ListParagraph"/>
+        <w:pStyle w:val="Lijstalinea"/>
         <w:numPr>
           <w:ilvl w:val="0"/>
           <w:numId w:val="1"/>
@@ -301,44 +221,26 @@
         <w:rPr>
           <w:lang w:val="en-US"/>
         </w:rPr>
-        <w:t>Digital control unit</w:t>
-      </w:r>
-      <w:r>
-        <w:rPr>
-          <w:lang w:val="en-US"/>
-        </w:rPr>
-        <w:t>.</w:t>
-      </w:r>
-    </w:p>
-    <w:p>
-      <w:pPr>
-        <w:pStyle w:val="ListParagraph"/>
-        <w:rPr>
-          <w:lang w:val="en-US"/>
-        </w:rPr>
-      </w:pPr>
-      <w:r>
-        <w:rPr>
-          <w:lang w:val="en-US"/>
-        </w:rPr>
-        <w:t>The following features and choices have been chosen/made for the implementation</w:t>
-      </w:r>
-      <w:r>
-        <w:rPr>
-          <w:lang w:val="en-US"/>
-        </w:rPr>
-        <w:t xml:space="preserve"> </w:t>
-      </w:r>
-      <w:r>
-        <w:rPr>
-          <w:lang w:val="en-US"/>
-        </w:rPr>
-        <w:t>of the DCU:</w:t>
-      </w:r>
-    </w:p>
-    <w:p>
-      <w:pPr>
-        <w:pStyle w:val="ListParagraph"/>
+        <w:t>Digital control unit.</w:t>
+      </w:r>
+    </w:p>
+    <w:p>
+      <w:pPr>
+        <w:pStyle w:val="Lijstalinea"/>
+        <w:rPr>
+          <w:lang w:val="en-US"/>
+        </w:rPr>
+      </w:pPr>
+      <w:r>
+        <w:rPr>
+          <w:lang w:val="en-US"/>
+        </w:rPr>
+        <w:t>The following features and choices have been chosen/made for the implementation of the DCU:</w:t>
+      </w:r>
+    </w:p>
+    <w:p>
+      <w:pPr>
+        <w:pStyle w:val="Lijstalinea"/>
         <w:numPr>
           <w:ilvl w:val="1"/>
           <w:numId w:val="1"/>
@@ -351,24 +253,12 @@
         <w:rPr>
           <w:lang w:val="en-US"/>
         </w:rPr>
-        <w:t>For the microcontroller, an ATmega328 will be used since it bears a lot of</w:t>
-      </w:r>
-      <w:r>
-        <w:rPr>
-          <w:lang w:val="en-US"/>
-        </w:rPr>
-        <w:t xml:space="preserve"> </w:t>
-      </w:r>
-      <w:r>
-        <w:rPr>
-          <w:lang w:val="en-US"/>
-        </w:rPr>
-        <w:t>235 similarity with the ATmega32 which the team is most familiar with.</w:t>
-      </w:r>
-    </w:p>
-    <w:p>
-      <w:pPr>
-        <w:pStyle w:val="ListParagraph"/>
+        <w:t>For the microcontroller, an ATmega328 will be used since it bears a lot of 235 similarity with the ATmega32 which the team is most familiar with.</w:t>
+      </w:r>
+    </w:p>
+    <w:p>
+      <w:pPr>
+        <w:pStyle w:val="Lijstalinea"/>
         <w:numPr>
           <w:ilvl w:val="1"/>
           <w:numId w:val="1"/>
@@ -381,24 +271,12 @@
         <w:rPr>
           <w:lang w:val="en-US"/>
         </w:rPr>
-        <w:t>The DCU will allow digital control of the balance, tone, bass, treble a</w:t>
-      </w:r>
-      <w:r>
-        <w:rPr>
-          <w:lang w:val="en-US"/>
-        </w:rPr>
-        <w:t xml:space="preserve">nd </w:t>
-      </w:r>
-      <w:r>
-        <w:rPr>
-          <w:lang w:val="en-US"/>
-        </w:rPr>
-        <w:t>volume controls through the use of digital potentiometers.</w:t>
-      </w:r>
-    </w:p>
-    <w:p>
-      <w:pPr>
-        <w:pStyle w:val="ListParagraph"/>
+        <w:t>The DCU will allow digital control of the balance, tone, bass, treble and volume controls through the use of digital potentiometers.</w:t>
+      </w:r>
+    </w:p>
+    <w:p>
+      <w:pPr>
+        <w:pStyle w:val="Lijstalinea"/>
         <w:numPr>
           <w:ilvl w:val="1"/>
           <w:numId w:val="1"/>
@@ -416,7 +294,7 @@
     </w:p>
     <w:p>
       <w:pPr>
-        <w:pStyle w:val="ListParagraph"/>
+        <w:pStyle w:val="Lijstalinea"/>
         <w:numPr>
           <w:ilvl w:val="0"/>
           <w:numId w:val="1"/>
@@ -434,7 +312,7 @@
     </w:p>
     <w:p>
       <w:pPr>
-        <w:pStyle w:val="ListParagraph"/>
+        <w:pStyle w:val="Lijstalinea"/>
         <w:rPr>
           <w:lang w:val="en-US"/>
         </w:rPr>
@@ -448,7 +326,7 @@
     </w:p>
     <w:p>
       <w:pPr>
-        <w:pStyle w:val="ListParagraph"/>
+        <w:pStyle w:val="Lijstalinea"/>
         <w:numPr>
           <w:ilvl w:val="0"/>
           <w:numId w:val="1"/>
@@ -466,7 +344,7 @@
     </w:p>
     <w:p>
       <w:pPr>
-        <w:pStyle w:val="ListParagraph"/>
+        <w:pStyle w:val="Lijstalinea"/>
         <w:autoSpaceDE w:val="0"/>
         <w:autoSpaceDN w:val="0"/>
         <w:adjustRightInd w:val="0"/>
@@ -485,29 +363,30 @@
           <w:szCs w:val="20"/>
           <w:lang w:val="en-US"/>
         </w:rPr>
-        <w:t xml:space="preserve">The power supply takes </w:t>
-      </w:r>
-      <w:r>
+        <w:t>The power supply takes 230V mains and converts it to lower voltages to power</w:t>
+      </w:r>
+    </w:p>
+    <w:p>
+      <w:pPr>
+        <w:pStyle w:val="Lijstalinea"/>
         <w:rPr>
           <w:rFonts w:ascii="LMRoman10-Regular" w:hAnsi="LMRoman10-Regular" w:cs="LMRoman10-Regular"/>
           <w:sz w:val="20"/>
           <w:szCs w:val="20"/>
           <w:lang w:val="en-US"/>
         </w:rPr>
-        <w:t>230V mains and converts it to lower voltages to power</w:t>
-      </w:r>
-    </w:p>
-    <w:p>
-      <w:pPr>
-        <w:pStyle w:val="ListParagraph"/>
+      </w:pPr>
+      <w:proofErr w:type="gramStart"/>
+      <w:r>
         <w:rPr>
           <w:rFonts w:ascii="LMRoman10-Regular" w:hAnsi="LMRoman10-Regular" w:cs="LMRoman10-Regular"/>
           <w:sz w:val="20"/>
           <w:szCs w:val="20"/>
           <w:lang w:val="en-US"/>
         </w:rPr>
-      </w:pPr>
-      <w:proofErr w:type="gramStart"/>
+        <w:t>the</w:t>
+      </w:r>
+      <w:proofErr w:type="gramEnd"/>
       <w:r>
         <w:rPr>
           <w:rFonts w:ascii="LMRoman10-Regular" w:hAnsi="LMRoman10-Regular" w:cs="LMRoman10-Regular"/>
@@ -515,22 +394,12 @@
           <w:szCs w:val="20"/>
           <w:lang w:val="en-US"/>
         </w:rPr>
-        <w:t>the</w:t>
-      </w:r>
-      <w:proofErr w:type="gramEnd"/>
-      <w:r>
-        <w:rPr>
-          <w:rFonts w:ascii="LMRoman10-Regular" w:hAnsi="LMRoman10-Regular" w:cs="LMRoman10-Regular"/>
-          <w:sz w:val="20"/>
-          <w:szCs w:val="20"/>
-          <w:lang w:val="en-US"/>
-        </w:rPr>
         <w:t xml:space="preserve"> various modules in the speaker system.</w:t>
       </w:r>
     </w:p>
     <w:p>
       <w:pPr>
-        <w:pStyle w:val="ListParagraph"/>
+        <w:pStyle w:val="Lijstalinea"/>
         <w:numPr>
           <w:ilvl w:val="0"/>
           <w:numId w:val="1"/>
@@ -548,7 +417,7 @@
     </w:p>
     <w:p>
       <w:pPr>
-        <w:pStyle w:val="ListParagraph"/>
+        <w:pStyle w:val="Lijstalinea"/>
         <w:numPr>
           <w:ilvl w:val="1"/>
           <w:numId w:val="1"/>
@@ -566,7 +435,7 @@
     </w:p>
     <w:p>
       <w:pPr>
-        <w:pStyle w:val="ListParagraph"/>
+        <w:pStyle w:val="Lijstalinea"/>
         <w:ind w:left="1440"/>
         <w:rPr>
           <w:lang w:val="en-US"/>
@@ -581,7 +450,7 @@
     </w:p>
     <w:p>
       <w:pPr>
-        <w:pStyle w:val="ListParagraph"/>
+        <w:pStyle w:val="Lijstalinea"/>
         <w:numPr>
           <w:ilvl w:val="1"/>
           <w:numId w:val="1"/>
@@ -599,7 +468,7 @@
     </w:p>
     <w:p>
       <w:pPr>
-        <w:pStyle w:val="ListParagraph"/>
+        <w:pStyle w:val="Lijstalinea"/>
         <w:ind w:left="1440"/>
         <w:rPr>
           <w:lang w:val="en-US"/>
@@ -614,7 +483,7 @@
     </w:p>
     <w:p>
       <w:pPr>
-        <w:pStyle w:val="ListParagraph"/>
+        <w:pStyle w:val="Lijstalinea"/>
         <w:numPr>
           <w:ilvl w:val="1"/>
           <w:numId w:val="1"/>
@@ -632,7 +501,7 @@
     </w:p>
     <w:p>
       <w:pPr>
-        <w:pStyle w:val="ListParagraph"/>
+        <w:pStyle w:val="Lijstalinea"/>
         <w:ind w:left="1440"/>
         <w:rPr>
           <w:lang w:val="en-US"/>
@@ -664,7 +533,7 @@
     </w:p>
     <w:p>
       <w:pPr>
-        <w:pStyle w:val="Heading1"/>
+        <w:pStyle w:val="Kop1"/>
         <w:rPr>
           <w:lang w:val="en-US"/>
         </w:rPr>
@@ -679,7 +548,7 @@
     </w:p>
     <w:p>
       <w:pPr>
-        <w:pStyle w:val="ListParagraph"/>
+        <w:pStyle w:val="Lijstalinea"/>
         <w:numPr>
           <w:ilvl w:val="0"/>
           <w:numId w:val="2"/>
@@ -697,7 +566,7 @@
     </w:p>
     <w:p>
       <w:pPr>
-        <w:pStyle w:val="ListParagraph"/>
+        <w:pStyle w:val="Lijstalinea"/>
         <w:rPr>
           <w:lang w:val="en-US"/>
         </w:rPr>
@@ -711,7 +580,7 @@
     </w:p>
     <w:p>
       <w:pPr>
-        <w:pStyle w:val="ListParagraph"/>
+        <w:pStyle w:val="Lijstalinea"/>
         <w:rPr>
           <w:lang w:val="en-US"/>
         </w:rPr>
@@ -755,7 +624,7 @@
     </w:p>
     <w:p>
       <w:pPr>
-        <w:pStyle w:val="ListParagraph"/>
+        <w:pStyle w:val="Lijstalinea"/>
         <w:numPr>
           <w:ilvl w:val="0"/>
           <w:numId w:val="2"/>
@@ -773,7 +642,7 @@
     </w:p>
     <w:p>
       <w:pPr>
-        <w:pStyle w:val="ListParagraph"/>
+        <w:pStyle w:val="Lijstalinea"/>
         <w:rPr>
           <w:lang w:val="en-US"/>
         </w:rPr>
@@ -787,7 +656,7 @@
     </w:p>
     <w:p>
       <w:pPr>
-        <w:pStyle w:val="ListParagraph"/>
+        <w:pStyle w:val="Lijstalinea"/>
         <w:rPr>
           <w:lang w:val="en-US"/>
         </w:rPr>
@@ -867,7 +736,7 @@
     </w:p>
     <w:p>
       <w:pPr>
-        <w:pStyle w:val="Heading1"/>
+        <w:pStyle w:val="Kop1"/>
         <w:rPr>
           <w:lang w:val="en-US"/>
         </w:rPr>
@@ -878,10 +747,59 @@
         </w:rPr>
         <w:t>Results</w:t>
       </w:r>
+    </w:p>
+    <w:p>
+      <w:pPr>
+        <w:rPr>
+          <w:lang w:val="en-US"/>
+        </w:rPr>
+      </w:pPr>
+    </w:p>
+    <w:p>
+      <w:pPr>
+        <w:rPr>
+          <w:lang w:val="en-US"/>
+        </w:rPr>
+      </w:pPr>
+      <w:r>
+        <w:rPr>
+          <w:lang w:val="en-US"/>
+        </w:rPr>
+        <w:t xml:space="preserve">These are the result that came out of our test procedure that we conducted for the system as a whole. In this version of the system the Potentiometers where still analog, thus the DCU was not tested. The test setup concluded out of an Audio source connected to the system using an Audio cable and the output was connected to a </w:t>
+      </w:r>
+      <w:r>
+        <w:rPr>
+          <w:rFonts w:ascii="LMRoman10-Regular" w:hAnsi="LMRoman10-Regular" w:cs="LMRoman10-Regular"/>
+          <w:sz w:val="20"/>
+          <w:szCs w:val="20"/>
+          <w:lang w:val="en-US"/>
+        </w:rPr>
+        <w:t>’TEKTRONIX DPO2004B’ oscilloscope</w:t>
+      </w:r>
+      <w:r>
+        <w:rPr>
+          <w:rFonts w:ascii="LMRoman10-Regular" w:hAnsi="LMRoman10-Regular" w:cs="LMRoman10-Regular"/>
+          <w:sz w:val="20"/>
+          <w:szCs w:val="20"/>
+          <w:lang w:val="en-US"/>
+        </w:rPr>
+        <w:t xml:space="preserve"> and an 8Ohm speaker</w:t>
+      </w:r>
+      <w:r>
+        <w:rPr>
+          <w:rFonts w:ascii="LMRoman10-Regular" w:hAnsi="LMRoman10-Regular" w:cs="LMRoman10-Regular"/>
+          <w:sz w:val="20"/>
+          <w:szCs w:val="20"/>
+          <w:lang w:val="en-US"/>
+        </w:rPr>
+        <w:t>.</w:t>
+      </w:r>
+      <w:bookmarkStart w:id="0" w:name="_GoBack"/>
+      <w:bookmarkEnd w:id="0"/>
     </w:p>
     <w:tbl>
       <w:tblPr>
-        <w:tblStyle w:val="TableGrid"/>
+        <w:tblStyle w:val="Tabelraster"/>
         <w:tblW w:w="0" w:type="auto"/>
         <w:tblLook w:val="04A0" w:firstRow="1" w:lastRow="0" w:firstColumn="1" w:lastColumn="0" w:noHBand="0" w:noVBand="1"/>
       </w:tblPr>
@@ -1151,13 +1069,7 @@
               <w:rPr>
                 <w:lang w:val="en-US"/>
               </w:rPr>
-              <w:t>inimum</w:t>
-            </w:r>
-            <w:r>
-              <w:rPr>
-                <w:lang w:val="en-US"/>
-              </w:rPr>
-              <w:t>.</w:t>
+              <w:t>inimum.</w:t>
             </w:r>
           </w:p>
           <w:p>
@@ -1703,15 +1615,16 @@
     </w:p>
     <w:p>
       <w:pPr>
-        <w:pStyle w:val="Heading1"/>
-        <w:rPr>
-          <w:lang w:val="en-US"/>
-        </w:rPr>
-      </w:pPr>
-      <w:r>
-        <w:rPr>
-          <w:lang w:val="en-US"/>
-        </w:rPr>
+        <w:pStyle w:val="Kop1"/>
+        <w:rPr>
+          <w:lang w:val="en-US"/>
+        </w:rPr>
+      </w:pPr>
+      <w:r>
+        <w:rPr>
+          <w:lang w:val="en-US"/>
+        </w:rPr>
+        <w:lastRenderedPageBreak/>
         <w:t>Conclusion</w:t>
       </w:r>
     </w:p>
@@ -1799,7 +1712,7 @@
 </file>
 
 <file path=word/numbering.xml><?xml version="1.0" encoding="utf-8"?>
-<w:numbering xmlns:wpc="http://schemas.microsoft.com/office/word/2010/wordprocessingCanvas" xmlns:mc="http://schemas.openxmlformats.org/markup-compatibility/2006" xmlns:o="urn:schemas-microsoft-com:office:office" xmlns:r="http://schemas.openxmlformats.org/officeDocument/2006/relationships" xmlns:m="http://schemas.openxmlformats.org/officeDocument/2006/math" xmlns:v="urn:schemas-microsoft-com:vml" xmlns:wp14="http://schemas.microsoft.com/office/word/2010/wordprocessingDrawing" xmlns:wp="http://schemas.openxmlformats.org/drawingml/2006/wordprocessingDrawing" xmlns:w10="urn:schemas-microsoft-com:office:word" xmlns:w="http://schemas.openxmlformats.org/wordprocessingml/2006/main" xmlns:w14="http://schemas.microsoft.com/office/word/2010/wordml" xmlns:w15="http://schemas.microsoft.com/office/word/2012/wordml" xmlns:wpg="http://schemas.microsoft.com/office/word/2010/wordprocessingGroup" xmlns:wpi="http://schemas.microsoft.com/office/word/2010/wordprocessingInk" xmlns:wne="http://schemas.microsoft.com/office/word/2006/wordml" xmlns:wps="http://schemas.microsoft.com/office/word/2010/wordprocessingShape" mc:Ignorable="w14 w15 wp14">
+<w:numbering xmlns:wpc="http://schemas.microsoft.com/office/word/2010/wordprocessingCanvas" xmlns:mc="http://schemas.openxmlformats.org/markup-compatibility/2006" xmlns:o="urn:schemas-microsoft-com:office:office" xmlns:r="http://schemas.openxmlformats.org/officeDocument/2006/relationships" xmlns:m="http://schemas.openxmlformats.org/officeDocument/2006/math" xmlns:v="urn:schemas-microsoft-com:vml" xmlns:wp14="http://schemas.microsoft.com/office/word/2010/wordprocessingDrawing" xmlns:wp="http://schemas.openxmlformats.org/drawingml/2006/wordprocessingDrawing" xmlns:w10="urn:schemas-microsoft-com:office:word" xmlns:w="http://schemas.openxmlformats.org/wordprocessingml/2006/main" xmlns:w14="http://schemas.microsoft.com/office/word/2010/wordml" xmlns:wpg="http://schemas.microsoft.com/office/word/2010/wordprocessingGroup" xmlns:wpi="http://schemas.microsoft.com/office/word/2010/wordprocessingInk" xmlns:wne="http://schemas.microsoft.com/office/word/2006/wordml" xmlns:wps="http://schemas.microsoft.com/office/word/2010/wordprocessingShape" mc:Ignorable="w14 wp14">
   <w:abstractNum w:abstractNumId="0">
     <w:nsid w:val="491977CD"/>
     <w:multiLevelType w:val="hybridMultilevel"/>
@@ -1988,7 +1901,7 @@
 </file>
 
 <file path=word/styles.xml><?xml version="1.0" encoding="utf-8"?>
-<w:styles xmlns:mc="http://schemas.openxmlformats.org/markup-compatibility/2006" xmlns:r="http://schemas.openxmlformats.org/officeDocument/2006/relationships" xmlns:w="http://schemas.openxmlformats.org/wordprocessingml/2006/main" xmlns:w14="http://schemas.microsoft.com/office/word/2010/wordml" xmlns:w15="http://schemas.microsoft.com/office/word/2012/wordml" mc:Ignorable="w14 w15">
+<w:styles xmlns:mc="http://schemas.openxmlformats.org/markup-compatibility/2006" xmlns:r="http://schemas.openxmlformats.org/officeDocument/2006/relationships" xmlns:w="http://schemas.openxmlformats.org/wordprocessingml/2006/main" xmlns:w14="http://schemas.microsoft.com/office/word/2010/wordml" mc:Ignorable="w14">
   <w:docDefaults>
     <w:rPrDefault>
       <w:rPr>
@@ -2004,391 +1917,157 @@
       </w:pPr>
     </w:pPrDefault>
   </w:docDefaults>
-  <w:latentStyles w:defLockedState="0" w:defUIPriority="99" w:defSemiHidden="0" w:defUnhideWhenUsed="0" w:defQFormat="0" w:count="371">
-    <w:lsdException w:name="Normal" w:uiPriority="0" w:qFormat="1"/>
-    <w:lsdException w:name="heading 1" w:uiPriority="9" w:qFormat="1"/>
-    <w:lsdException w:name="heading 2" w:semiHidden="1" w:uiPriority="9" w:unhideWhenUsed="1" w:qFormat="1"/>
-    <w:lsdException w:name="heading 3" w:semiHidden="1" w:uiPriority="9" w:unhideWhenUsed="1" w:qFormat="1"/>
-    <w:lsdException w:name="heading 4" w:semiHidden="1" w:uiPriority="9" w:unhideWhenUsed="1" w:qFormat="1"/>
-    <w:lsdException w:name="heading 5" w:semiHidden="1" w:uiPriority="9" w:unhideWhenUsed="1" w:qFormat="1"/>
-    <w:lsdException w:name="heading 6" w:semiHidden="1" w:uiPriority="9" w:unhideWhenUsed="1" w:qFormat="1"/>
-    <w:lsdException w:name="heading 7" w:semiHidden="1" w:uiPriority="9" w:unhideWhenUsed="1" w:qFormat="1"/>
-    <w:lsdException w:name="heading 8" w:semiHidden="1" w:uiPriority="9" w:unhideWhenUsed="1" w:qFormat="1"/>
-    <w:lsdException w:name="heading 9" w:semiHidden="1" w:uiPriority="9" w:unhideWhenUsed="1" w:qFormat="1"/>
-    <w:lsdException w:name="index 1" w:semiHidden="1" w:unhideWhenUsed="1"/>
-    <w:lsdException w:name="index 2" w:semiHidden="1" w:unhideWhenUsed="1"/>
-    <w:lsdException w:name="index 3" w:semiHidden="1" w:unhideWhenUsed="1"/>
-    <w:lsdException w:name="index 4" w:semiHidden="1" w:unhideWhenUsed="1"/>
-    <w:lsdException w:name="index 5" w:semiHidden="1" w:unhideWhenUsed="1"/>
-    <w:lsdException w:name="index 6" w:semiHidden="1" w:unhideWhenUsed="1"/>
-    <w:lsdException w:name="index 7" w:semiHidden="1" w:unhideWhenUsed="1"/>
-    <w:lsdException w:name="index 8" w:semiHidden="1" w:unhideWhenUsed="1"/>
-    <w:lsdException w:name="index 9" w:semiHidden="1" w:unhideWhenUsed="1"/>
-    <w:lsdException w:name="toc 1" w:semiHidden="1" w:uiPriority="39" w:unhideWhenUsed="1"/>
-    <w:lsdException w:name="toc 2" w:semiHidden="1" w:uiPriority="39" w:unhideWhenUsed="1"/>
-    <w:lsdException w:name="toc 3" w:semiHidden="1" w:uiPriority="39" w:unhideWhenUsed="1"/>
-    <w:lsdException w:name="toc 4" w:semiHidden="1" w:uiPriority="39" w:unhideWhenUsed="1"/>
-    <w:lsdException w:name="toc 5" w:semiHidden="1" w:uiPriority="39" w:unhideWhenUsed="1"/>
-    <w:lsdException w:name="toc 6" w:semiHidden="1" w:uiPriority="39" w:unhideWhenUsed="1"/>
-    <w:lsdException w:name="toc 7" w:semiHidden="1" w:uiPriority="39" w:unhideWhenUsed="1"/>
-    <w:lsdException w:name="toc 8" w:semiHidden="1" w:uiPriority="39" w:unhideWhenUsed="1"/>
-    <w:lsdException w:name="toc 9" w:semiHidden="1" w:uiPriority="39" w:unhideWhenUsed="1"/>
-    <w:lsdException w:name="Normal Indent" w:semiHidden="1" w:unhideWhenUsed="1"/>
-    <w:lsdException w:name="footnote text" w:semiHidden="1" w:unhideWhenUsed="1"/>
-    <w:lsdException w:name="annotation text" w:semiHidden="1" w:unhideWhenUsed="1"/>
-    <w:lsdException w:name="header" w:semiHidden="1" w:unhideWhenUsed="1"/>
-    <w:lsdException w:name="footer" w:semiHidden="1" w:unhideWhenUsed="1"/>
-    <w:lsdException w:name="index heading" w:semiHidden="1" w:unhideWhenUsed="1"/>
-    <w:lsdException w:name="caption" w:semiHidden="1" w:uiPriority="35" w:unhideWhenUsed="1" w:qFormat="1"/>
-    <w:lsdException w:name="table of figures" w:semiHidden="1" w:unhideWhenUsed="1"/>
-    <w:lsdException w:name="envelope address" w:semiHidden="1" w:unhideWhenUsed="1"/>
-    <w:lsdException w:name="envelope return" w:semiHidden="1" w:unhideWhenUsed="1"/>
-    <w:lsdException w:name="footnote reference" w:semiHidden="1" w:unhideWhenUsed="1"/>
-    <w:lsdException w:name="annotation reference" w:semiHidden="1" w:unhideWhenUsed="1"/>
-    <w:lsdException w:name="line number" w:semiHidden="1" w:unhideWhenUsed="1"/>
-    <w:lsdException w:name="page number" w:semiHidden="1" w:unhideWhenUsed="1"/>
-    <w:lsdException w:name="endnote reference" w:semiHidden="1" w:unhideWhenUsed="1"/>
-    <w:lsdException w:name="endnote text" w:semiHidden="1" w:unhideWhenUsed="1"/>
-    <w:lsdException w:name="table of authorities" w:semiHidden="1" w:unhideWhenUsed="1"/>
-    <w:lsdException w:name="macro" w:semiHidden="1" w:unhideWhenUsed="1"/>
-    <w:lsdException w:name="toa heading" w:semiHidden="1" w:unhideWhenUsed="1"/>
-    <w:lsdException w:name="List" w:semiHidden="1" w:unhideWhenUsed="1"/>
-    <w:lsdException w:name="List Bullet" w:semiHidden="1" w:unhideWhenUsed="1"/>
-    <w:lsdException w:name="List Number" w:semiHidden="1" w:unhideWhenUsed="1"/>
-    <w:lsdException w:name="List 2" w:semiHidden="1" w:unhideWhenUsed="1"/>
-    <w:lsdException w:name="List 3" w:semiHidden="1" w:unhideWhenUsed="1"/>
-    <w:lsdException w:name="List 4" w:semiHidden="1" w:unhideWhenUsed="1"/>
-    <w:lsdException w:name="List 5" w:semiHidden="1" w:unhideWhenUsed="1"/>
-    <w:lsdException w:name="List Bullet 2" w:semiHidden="1" w:unhideWhenUsed="1"/>
-    <w:lsdException w:name="List Bullet 3" w:semiHidden="1" w:unhideWhenUsed="1"/>
-    <w:lsdException w:name="List Bullet 4" w:semiHidden="1" w:unhideWhenUsed="1"/>
-    <w:lsdException w:name="List Bullet 5" w:semiHidden="1" w:unhideWhenUsed="1"/>
-    <w:lsdException w:name="List Number 2" w:semiHidden="1" w:unhideWhenUsed="1"/>
-    <w:lsdException w:name="List Number 3" w:semiHidden="1" w:unhideWhenUsed="1"/>
-    <w:lsdException w:name="List Number 4" w:semiHidden="1" w:unhideWhenUsed="1"/>
-    <w:lsdException w:name="List Number 5" w:semiHidden="1" w:unhideWhenUsed="1"/>
-    <w:lsdException w:name="Title" w:uiPriority="10" w:qFormat="1"/>
-    <w:lsdException w:name="Closing" w:semiHidden="1" w:unhideWhenUsed="1"/>
-    <w:lsdException w:name="Signature" w:semiHidden="1" w:unhideWhenUsed="1"/>
-    <w:lsdException w:name="Default Paragraph Font" w:semiHidden="1" w:uiPriority="1" w:unhideWhenUsed="1"/>
-    <w:lsdException w:name="Body Text" w:semiHidden="1" w:unhideWhenUsed="1"/>
-    <w:lsdException w:name="Body Text Indent" w:semiHidden="1" w:unhideWhenUsed="1"/>
-    <w:lsdException w:name="List Continue" w:semiHidden="1" w:unhideWhenUsed="1"/>
-    <w:lsdException w:name="List Continue 2" w:semiHidden="1" w:unhideWhenUsed="1"/>
-    <w:lsdException w:name="List Continue 3" w:semiHidden="1" w:unhideWhenUsed="1"/>
-    <w:lsdException w:name="List Continue 4" w:semiHidden="1" w:unhideWhenUsed="1"/>
-    <w:lsdException w:name="List Continue 5" w:semiHidden="1" w:unhideWhenUsed="1"/>
-    <w:lsdException w:name="Message Header" w:semiHidden="1" w:unhideWhenUsed="1"/>
-    <w:lsdException w:name="Subtitle" w:uiPriority="11" w:qFormat="1"/>
-    <w:lsdException w:name="Salutation" w:semiHidden="1" w:unhideWhenUsed="1"/>
-    <w:lsdException w:name="Date" w:semiHidden="1" w:unhideWhenUsed="1"/>
-    <w:lsdException w:name="Body Text First Indent" w:semiHidden="1" w:unhideWhenUsed="1"/>
-    <w:lsdException w:name="Body Text First Indent 2" w:semiHidden="1" w:unhideWhenUsed="1"/>
-    <w:lsdException w:name="Note Heading" w:semiHidden="1" w:unhideWhenUsed="1"/>
-    <w:lsdException w:name="Body Text 2" w:semiHidden="1" w:unhideWhenUsed="1"/>
-    <w:lsdException w:name="Body Text 3" w:semiHidden="1" w:unhideWhenUsed="1"/>
-    <w:lsdException w:name="Body Text Indent 2" w:semiHidden="1" w:unhideWhenUsed="1"/>
-    <w:lsdException w:name="Body Text Indent 3" w:semiHidden="1" w:unhideWhenUsed="1"/>
-    <w:lsdException w:name="Block Text" w:semiHidden="1" w:unhideWhenUsed="1"/>
-    <w:lsdException w:name="Hyperlink" w:semiHidden="1" w:unhideWhenUsed="1"/>
-    <w:lsdException w:name="FollowedHyperlink" w:semiHidden="1" w:unhideWhenUsed="1"/>
-    <w:lsdException w:name="Strong" w:uiPriority="22" w:qFormat="1"/>
-    <w:lsdException w:name="Emphasis" w:uiPriority="20" w:qFormat="1"/>
-    <w:lsdException w:name="Document Map" w:semiHidden="1" w:unhideWhenUsed="1"/>
-    <w:lsdException w:name="Plain Text" w:semiHidden="1" w:unhideWhenUsed="1"/>
-    <w:lsdException w:name="E-mail Signature" w:semiHidden="1" w:unhideWhenUsed="1"/>
-    <w:lsdException w:name="HTML Top of Form" w:semiHidden="1" w:unhideWhenUsed="1"/>
-    <w:lsdException w:name="HTML Bottom of Form" w:semiHidden="1" w:unhideWhenUsed="1"/>
-    <w:lsdException w:name="Normal (Web)" w:semiHidden="1" w:unhideWhenUsed="1"/>
-    <w:lsdException w:name="HTML Acronym" w:semiHidden="1" w:unhideWhenUsed="1"/>
-    <w:lsdException w:name="HTML Address" w:semiHidden="1" w:unhideWhenUsed="1"/>
-    <w:lsdException w:name="HTML Cite" w:semiHidden="1" w:unhideWhenUsed="1"/>
-    <w:lsdException w:name="HTML Code" w:semiHidden="1" w:unhideWhenUsed="1"/>
-    <w:lsdException w:name="HTML Definition" w:semiHidden="1" w:unhideWhenUsed="1"/>
-    <w:lsdException w:name="HTML Keyboard" w:semiHidden="1" w:unhideWhenUsed="1"/>
-    <w:lsdException w:name="HTML Preformatted" w:semiHidden="1" w:unhideWhenUsed="1"/>
-    <w:lsdException w:name="HTML Sample" w:semiHidden="1" w:unhideWhenUsed="1"/>
-    <w:lsdException w:name="HTML Typewriter" w:semiHidden="1" w:unhideWhenUsed="1"/>
-    <w:lsdException w:name="HTML Variable" w:semiHidden="1" w:unhideWhenUsed="1"/>
-    <w:lsdException w:name="Normal Table" w:semiHidden="1" w:unhideWhenUsed="1"/>
-    <w:lsdException w:name="annotation subject" w:semiHidden="1" w:unhideWhenUsed="1"/>
-    <w:lsdException w:name="No List" w:semiHidden="1" w:unhideWhenUsed="1"/>
-    <w:lsdException w:name="Outline List 1" w:semiHidden="1" w:unhideWhenUsed="1"/>
-    <w:lsdException w:name="Outline List 2" w:semiHidden="1" w:unhideWhenUsed="1"/>
-    <w:lsdException w:name="Outline List 3" w:semiHidden="1" w:unhideWhenUsed="1"/>
-    <w:lsdException w:name="Table Simple 1" w:semiHidden="1" w:unhideWhenUsed="1"/>
-    <w:lsdException w:name="Table Simple 2" w:semiHidden="1" w:unhideWhenUsed="1"/>
-    <w:lsdException w:name="Table Simple 3" w:semiHidden="1" w:unhideWhenUsed="1"/>
-    <w:lsdException w:name="Table Classic 1" w:semiHidden="1" w:unhideWhenUsed="1"/>
-    <w:lsdException w:name="Table Classic 2" w:semiHidden="1" w:unhideWhenUsed="1"/>
-    <w:lsdException w:name="Table Classic 3" w:semiHidden="1" w:unhideWhenUsed="1"/>
-    <w:lsdException w:name="Table Classic 4" w:semiHidden="1" w:unhideWhenUsed="1"/>
-    <w:lsdException w:name="Table Colorful 1" w:semiHidden="1" w:unhideWhenUsed="1"/>
-    <w:lsdException w:name="Table Colorful 2" w:semiHidden="1" w:unhideWhenUsed="1"/>
-    <w:lsdException w:name="Table Colorful 3" w:semiHidden="1" w:unhideWhenUsed="1"/>
-    <w:lsdException w:name="Table Columns 1" w:semiHidden="1" w:unhideWhenUsed="1"/>
-    <w:lsdException w:name="Table Columns 2" w:semiHidden="1" w:unhideWhenUsed="1"/>
-    <w:lsdException w:name="Table Columns 3" w:semiHidden="1" w:unhideWhenUsed="1"/>
-    <w:lsdException w:name="Table Columns 4" w:semiHidden="1" w:unhideWhenUsed="1"/>
-    <w:lsdException w:name="Table Columns 5" w:semiHidden="1" w:unhideWhenUsed="1"/>
-    <w:lsdException w:name="Table Grid 1" w:semiHidden="1" w:unhideWhenUsed="1"/>
-    <w:lsdException w:name="Table Grid 2" w:semiHidden="1" w:unhideWhenUsed="1"/>
-    <w:lsdException w:name="Table Grid 3" w:semiHidden="1" w:unhideWhenUsed="1"/>
-    <w:lsdException w:name="Table Grid 4" w:semiHidden="1" w:unhideWhenUsed="1"/>
-    <w:lsdException w:name="Table Grid 5" w:semiHidden="1" w:unhideWhenUsed="1"/>
-    <w:lsdException w:name="Table Grid 6" w:semiHidden="1" w:unhideWhenUsed="1"/>
-    <w:lsdException w:name="Table Grid 7" w:semiHidden="1" w:unhideWhenUsed="1"/>
-    <w:lsdException w:name="Table Grid 8" w:semiHidden="1" w:unhideWhenUsed="1"/>
-    <w:lsdException w:name="Table List 1" w:semiHidden="1" w:unhideWhenUsed="1"/>
-    <w:lsdException w:name="Table List 2" w:semiHidden="1" w:unhideWhenUsed="1"/>
-    <w:lsdException w:name="Table List 3" w:semiHidden="1" w:unhideWhenUsed="1"/>
-    <w:lsdException w:name="Table List 4" w:semiHidden="1" w:unhideWhenUsed="1"/>
-    <w:lsdException w:name="Table List 5" w:semiHidden="1" w:unhideWhenUsed="1"/>
-    <w:lsdException w:name="Table List 6" w:semiHidden="1" w:unhideWhenUsed="1"/>
-    <w:lsdException w:name="Table List 7" w:semiHidden="1" w:unhideWhenUsed="1"/>
-    <w:lsdException w:name="Table List 8" w:semiHidden="1" w:unhideWhenUsed="1"/>
-    <w:lsdException w:name="Table 3D effects 1" w:semiHidden="1" w:unhideWhenUsed="1"/>
-    <w:lsdException w:name="Table 3D effects 2" w:semiHidden="1" w:unhideWhenUsed="1"/>
-    <w:lsdException w:name="Table 3D effects 3" w:semiHidden="1" w:unhideWhenUsed="1"/>
-    <w:lsdException w:name="Table Contemporary" w:semiHidden="1" w:unhideWhenUsed="1"/>
-    <w:lsdException w:name="Table Elegant" w:semiHidden="1" w:unhideWhenUsed="1"/>
-    <w:lsdException w:name="Table Professional" w:semiHidden="1" w:unhideWhenUsed="1"/>
-    <w:lsdException w:name="Table Subtle 1" w:semiHidden="1" w:unhideWhenUsed="1"/>
-    <w:lsdException w:name="Table Subtle 2" w:semiHidden="1" w:unhideWhenUsed="1"/>
-    <w:lsdException w:name="Table Web 1" w:semiHidden="1" w:unhideWhenUsed="1"/>
-    <w:lsdException w:name="Table Web 2" w:semiHidden="1" w:unhideWhenUsed="1"/>
-    <w:lsdException w:name="Table Web 3" w:semiHidden="1" w:unhideWhenUsed="1"/>
-    <w:lsdException w:name="Balloon Text" w:semiHidden="1" w:unhideWhenUsed="1"/>
-    <w:lsdException w:name="Table Grid" w:uiPriority="39"/>
-    <w:lsdException w:name="Table Theme" w:semiHidden="1" w:unhideWhenUsed="1"/>
-    <w:lsdException w:name="Placeholder Text" w:semiHidden="1"/>
-    <w:lsdException w:name="No Spacing" w:uiPriority="1" w:qFormat="1"/>
-    <w:lsdException w:name="Light Shading" w:uiPriority="60"/>
-    <w:lsdException w:name="Light List" w:uiPriority="61"/>
-    <w:lsdException w:name="Light Grid" w:uiPriority="62"/>
-    <w:lsdException w:name="Medium Shading 1" w:uiPriority="63"/>
-    <w:lsdException w:name="Medium Shading 2" w:uiPriority="64"/>
-    <w:lsdException w:name="Medium List 1" w:uiPriority="65"/>
-    <w:lsdException w:name="Medium List 2" w:uiPriority="66"/>
-    <w:lsdException w:name="Medium Grid 1" w:uiPriority="67"/>
-    <w:lsdException w:name="Medium Grid 2" w:uiPriority="68"/>
-    <w:lsdException w:name="Medium Grid 3" w:uiPriority="69"/>
-    <w:lsdException w:name="Dark List" w:uiPriority="70"/>
-    <w:lsdException w:name="Colorful Shading" w:uiPriority="71"/>
-    <w:lsdException w:name="Colorful List" w:uiPriority="72"/>
-    <w:lsdException w:name="Colorful Grid" w:uiPriority="73"/>
-    <w:lsdException w:name="Light Shading Accent 1" w:uiPriority="60"/>
-    <w:lsdException w:name="Light List Accent 1" w:uiPriority="61"/>
-    <w:lsdException w:name="Light Grid Accent 1" w:uiPriority="62"/>
-    <w:lsdException w:name="Medium Shading 1 Accent 1" w:uiPriority="63"/>
-    <w:lsdException w:name="Medium Shading 2 Accent 1" w:uiPriority="64"/>
-    <w:lsdException w:name="Medium List 1 Accent 1" w:uiPriority="65"/>
-    <w:lsdException w:name="Revision" w:semiHidden="1"/>
-    <w:lsdException w:name="List Paragraph" w:uiPriority="34" w:qFormat="1"/>
-    <w:lsdException w:name="Quote" w:uiPriority="29" w:qFormat="1"/>
-    <w:lsdException w:name="Intense Quote" w:uiPriority="30" w:qFormat="1"/>
-    <w:lsdException w:name="Medium List 2 Accent 1" w:uiPriority="66"/>
-    <w:lsdException w:name="Medium Grid 1 Accent 1" w:uiPriority="67"/>
-    <w:lsdException w:name="Medium Grid 2 Accent 1" w:uiPriority="68"/>
-    <w:lsdException w:name="Medium Grid 3 Accent 1" w:uiPriority="69"/>
-    <w:lsdException w:name="Dark List Accent 1" w:uiPriority="70"/>
-    <w:lsdException w:name="Colorful Shading Accent 1" w:uiPriority="71"/>
-    <w:lsdException w:name="Colorful List Accent 1" w:uiPriority="72"/>
-    <w:lsdException w:name="Colorful Grid Accent 1" w:uiPriority="73"/>
-    <w:lsdException w:name="Light Shading Accent 2" w:uiPriority="60"/>
-    <w:lsdException w:name="Light List Accent 2" w:uiPriority="61"/>
-    <w:lsdException w:name="Light Grid Accent 2" w:uiPriority="62"/>
-    <w:lsdException w:name="Medium Shading 1 Accent 2" w:uiPriority="63"/>
-    <w:lsdException w:name="Medium Shading 2 Accent 2" w:uiPriority="64"/>
-    <w:lsdException w:name="Medium List 1 Accent 2" w:uiPriority="65"/>
-    <w:lsdException w:name="Medium List 2 Accent 2" w:uiPriority="66"/>
-    <w:lsdException w:name="Medium Grid 1 Accent 2" w:uiPriority="67"/>
-    <w:lsdException w:name="Medium Grid 2 Accent 2" w:uiPriority="68"/>
-    <w:lsdException w:name="Medium Grid 3 Accent 2" w:uiPriority="69"/>
-    <w:lsdException w:name="Dark List Accent 2" w:uiPriority="70"/>
-    <w:lsdException w:name="Colorful Shading Accent 2" w:uiPriority="71"/>
-    <w:lsdException w:name="Colorful List Accent 2" w:uiPriority="72"/>
-    <w:lsdException w:name="Colorful Grid Accent 2" w:uiPriority="73"/>
-    <w:lsdException w:name="Light Shading Accent 3" w:uiPriority="60"/>
-    <w:lsdException w:name="Light List Accent 3" w:uiPriority="61"/>
-    <w:lsdException w:name="Light Grid Accent 3" w:uiPriority="62"/>
-    <w:lsdException w:name="Medium Shading 1 Accent 3" w:uiPriority="63"/>
-    <w:lsdException w:name="Medium Shading 2 Accent 3" w:uiPriority="64"/>
-    <w:lsdException w:name="Medium List 1 Accent 3" w:uiPriority="65"/>
-    <w:lsdException w:name="Medium List 2 Accent 3" w:uiPriority="66"/>
-    <w:lsdException w:name="Medium Grid 1 Accent 3" w:uiPriority="67"/>
-    <w:lsdException w:name="Medium Grid 2 Accent 3" w:uiPriority="68"/>
-    <w:lsdException w:name="Medium Grid 3 Accent 3" w:uiPriority="69"/>
-    <w:lsdException w:name="Dark List Accent 3" w:uiPriority="70"/>
-    <w:lsdException w:name="Colorful Shading Accent 3" w:uiPriority="71"/>
-    <w:lsdException w:name="Colorful List Accent 3" w:uiPriority="72"/>
-    <w:lsdException w:name="Colorful Grid Accent 3" w:uiPriority="73"/>
-    <w:lsdException w:name="Light Shading Accent 4" w:uiPriority="60"/>
-    <w:lsdException w:name="Light List Accent 4" w:uiPriority="61"/>
-    <w:lsdException w:name="Light Grid Accent 4" w:uiPriority="62"/>
-    <w:lsdException w:name="Medium Shading 1 Accent 4" w:uiPriority="63"/>
-    <w:lsdException w:name="Medium Shading 2 Accent 4" w:uiPriority="64"/>
-    <w:lsdException w:name="Medium List 1 Accent 4" w:uiPriority="65"/>
-    <w:lsdException w:name="Medium List 2 Accent 4" w:uiPriority="66"/>
-    <w:lsdException w:name="Medium Grid 1 Accent 4" w:uiPriority="67"/>
-    <w:lsdException w:name="Medium Grid 2 Accent 4" w:uiPriority="68"/>
-    <w:lsdException w:name="Medium Grid 3 Accent 4" w:uiPriority="69"/>
-    <w:lsdException w:name="Dark List Accent 4" w:uiPriority="70"/>
-    <w:lsdException w:name="Colorful Shading Accent 4" w:uiPriority="71"/>
-    <w:lsdException w:name="Colorful List Accent 4" w:uiPriority="72"/>
-    <w:lsdException w:name="Colorful Grid Accent 4" w:uiPriority="73"/>
-    <w:lsdException w:name="Light Shading Accent 5" w:uiPriority="60"/>
-    <w:lsdException w:name="Light List Accent 5" w:uiPriority="61"/>
-    <w:lsdException w:name="Light Grid Accent 5" w:uiPriority="62"/>
-    <w:lsdException w:name="Medium Shading 1 Accent 5" w:uiPriority="63"/>
-    <w:lsdException w:name="Medium Shading 2 Accent 5" w:uiPriority="64"/>
-    <w:lsdException w:name="Medium List 1 Accent 5" w:uiPriority="65"/>
-    <w:lsdException w:name="Medium List 2 Accent 5" w:uiPriority="66"/>
-    <w:lsdException w:name="Medium Grid 1 Accent 5" w:uiPriority="67"/>
-    <w:lsdException w:name="Medium Grid 2 Accent 5" w:uiPriority="68"/>
-    <w:lsdException w:name="Medium Grid 3 Accent 5" w:uiPriority="69"/>
-    <w:lsdException w:name="Dark List Accent 5" w:uiPriority="70"/>
-    <w:lsdException w:name="Colorful Shading Accent 5" w:uiPriority="71"/>
-    <w:lsdException w:name="Colorful List Accent 5" w:uiPriority="72"/>
-    <w:lsdException w:name="Colorful Grid Accent 5" w:uiPriority="73"/>
-    <w:lsdException w:name="Light Shading Accent 6" w:uiPriority="60"/>
-    <w:lsdException w:name="Light List Accent 6" w:uiPriority="61"/>
-    <w:lsdException w:name="Light Grid Accent 6" w:uiPriority="62"/>
-    <w:lsdException w:name="Medium Shading 1 Accent 6" w:uiPriority="63"/>
-    <w:lsdException w:name="Medium Shading 2 Accent 6" w:uiPriority="64"/>
-    <w:lsdException w:name="Medium List 1 Accent 6" w:uiPriority="65"/>
-    <w:lsdException w:name="Medium List 2 Accent 6" w:uiPriority="66"/>
-    <w:lsdException w:name="Medium Grid 1 Accent 6" w:uiPriority="67"/>
-    <w:lsdException w:name="Medium Grid 2 Accent 6" w:uiPriority="68"/>
-    <w:lsdException w:name="Medium Grid 3 Accent 6" w:uiPriority="69"/>
-    <w:lsdException w:name="Dark List Accent 6" w:uiPriority="70"/>
-    <w:lsdException w:name="Colorful Shading Accent 6" w:uiPriority="71"/>
-    <w:lsdException w:name="Colorful List Accent 6" w:uiPriority="72"/>
-    <w:lsdException w:name="Colorful Grid Accent 6" w:uiPriority="73"/>
-    <w:lsdException w:name="Subtle Emphasis" w:uiPriority="19" w:qFormat="1"/>
-    <w:lsdException w:name="Intense Emphasis" w:uiPriority="21" w:qFormat="1"/>
-    <w:lsdException w:name="Subtle Reference" w:uiPriority="31" w:qFormat="1"/>
-    <w:lsdException w:name="Intense Reference" w:uiPriority="32" w:qFormat="1"/>
-    <w:lsdException w:name="Book Title" w:uiPriority="33" w:qFormat="1"/>
-    <w:lsdException w:name="Bibliography" w:semiHidden="1" w:uiPriority="37" w:unhideWhenUsed="1"/>
-    <w:lsdException w:name="TOC Heading" w:semiHidden="1" w:uiPriority="39" w:unhideWhenUsed="1" w:qFormat="1"/>
-    <w:lsdException w:name="Plain Table 1" w:uiPriority="41"/>
-    <w:lsdException w:name="Plain Table 2" w:uiPriority="42"/>
-    <w:lsdException w:name="Plain Table 3" w:uiPriority="43"/>
-    <w:lsdException w:name="Plain Table 4" w:uiPriority="44"/>
-    <w:lsdException w:name="Plain Table 5" w:uiPriority="45"/>
-    <w:lsdException w:name="Grid Table Light" w:uiPriority="40"/>
-    <w:lsdException w:name="Grid Table 1 Light" w:uiPriority="46"/>
-    <w:lsdException w:name="Grid Table 2" w:uiPriority="47"/>
-    <w:lsdException w:name="Grid Table 3" w:uiPriority="48"/>
-    <w:lsdException w:name="Grid Table 4" w:uiPriority="49"/>
-    <w:lsdException w:name="Grid Table 5 Dark" w:uiPriority="50"/>
-    <w:lsdException w:name="Grid Table 6 Colorful" w:uiPriority="51"/>
-    <w:lsdException w:name="Grid Table 7 Colorful" w:uiPriority="52"/>
-    <w:lsdException w:name="Grid Table 1 Light Accent 1" w:uiPriority="46"/>
-    <w:lsdException w:name="Grid Table 2 Accent 1" w:uiPriority="47"/>
-    <w:lsdException w:name="Grid Table 3 Accent 1" w:uiPriority="48"/>
-    <w:lsdException w:name="Grid Table 4 Accent 1" w:uiPriority="49"/>
-    <w:lsdException w:name="Grid Table 5 Dark Accent 1" w:uiPriority="50"/>
-    <w:lsdException w:name="Grid Table 6 Colorful Accent 1" w:uiPriority="51"/>
-    <w:lsdException w:name="Grid Table 7 Colorful Accent 1" w:uiPriority="52"/>
-    <w:lsdException w:name="Grid Table 1 Light Accent 2" w:uiPriority="46"/>
-    <w:lsdException w:name="Grid Table 2 Accent 2" w:uiPriority="47"/>
-    <w:lsdException w:name="Grid Table 3 Accent 2" w:uiPriority="48"/>
-    <w:lsdException w:name="Grid Table 4 Accent 2" w:uiPriority="49"/>
-    <w:lsdException w:name="Grid Table 5 Dark Accent 2" w:uiPriority="50"/>
-    <w:lsdException w:name="Grid Table 6 Colorful Accent 2" w:uiPriority="51"/>
-    <w:lsdException w:name="Grid Table 7 Colorful Accent 2" w:uiPriority="52"/>
-    <w:lsdException w:name="Grid Table 1 Light Accent 3" w:uiPriority="46"/>
-    <w:lsdException w:name="Grid Table 2 Accent 3" w:uiPriority="47"/>
-    <w:lsdException w:name="Grid Table 3 Accent 3" w:uiPriority="48"/>
-    <w:lsdException w:name="Grid Table 4 Accent 3" w:uiPriority="49"/>
-    <w:lsdException w:name="Grid Table 5 Dark Accent 3" w:uiPriority="50"/>
-    <w:lsdException w:name="Grid Table 6 Colorful Accent 3" w:uiPriority="51"/>
-    <w:lsdException w:name="Grid Table 7 Colorful Accent 3" w:uiPriority="52"/>
-    <w:lsdException w:name="Grid Table 1 Light Accent 4" w:uiPriority="46"/>
-    <w:lsdException w:name="Grid Table 2 Accent 4" w:uiPriority="47"/>
-    <w:lsdException w:name="Grid Table 3 Accent 4" w:uiPriority="48"/>
-    <w:lsdException w:name="Grid Table 4 Accent 4" w:uiPriority="49"/>
-    <w:lsdException w:name="Grid Table 5 Dark Accent 4" w:uiPriority="50"/>
-    <w:lsdException w:name="Grid Table 6 Colorful Accent 4" w:uiPriority="51"/>
-    <w:lsdException w:name="Grid Table 7 Colorful Accent 4" w:uiPriority="52"/>
-    <w:lsdException w:name="Grid Table 1 Light Accent 5" w:uiPriority="46"/>
-    <w:lsdException w:name="Grid Table 2 Accent 5" w:uiPriority="47"/>
-    <w:lsdException w:name="Grid Table 3 Accent 5" w:uiPriority="48"/>
-    <w:lsdException w:name="Grid Table 4 Accent 5" w:uiPriority="49"/>
-    <w:lsdException w:name="Grid Table 5 Dark Accent 5" w:uiPriority="50"/>
-    <w:lsdException w:name="Grid Table 6 Colorful Accent 5" w:uiPriority="51"/>
-    <w:lsdException w:name="Grid Table 7 Colorful Accent 5" w:uiPriority="52"/>
-    <w:lsdException w:name="Grid Table 1 Light Accent 6" w:uiPriority="46"/>
-    <w:lsdException w:name="Grid Table 2 Accent 6" w:uiPriority="47"/>
-    <w:lsdException w:name="Grid Table 3 Accent 6" w:uiPriority="48"/>
-    <w:lsdException w:name="Grid Table 4 Accent 6" w:uiPriority="49"/>
-    <w:lsdException w:name="Grid Table 5 Dark Accent 6" w:uiPriority="50"/>
-    <w:lsdException w:name="Grid Table 6 Colorful Accent 6" w:uiPriority="51"/>
-    <w:lsdException w:name="Grid Table 7 Colorful Accent 6" w:uiPriority="52"/>
-    <w:lsdException w:name="List Table 1 Light" w:uiPriority="46"/>
-    <w:lsdException w:name="List Table 2" w:uiPriority="47"/>
-    <w:lsdException w:name="List Table 3" w:uiPriority="48"/>
-    <w:lsdException w:name="List Table 4" w:uiPriority="49"/>
-    <w:lsdException w:name="List Table 5 Dark" w:uiPriority="50"/>
-    <w:lsdException w:name="List Table 6 Colorful" w:uiPriority="51"/>
-    <w:lsdException w:name="List Table 7 Colorful" w:uiPriority="52"/>
-    <w:lsdException w:name="List Table 1 Light Accent 1" w:uiPriority="46"/>
-    <w:lsdException w:name="List Table 2 Accent 1" w:uiPriority="47"/>
-    <w:lsdException w:name="List Table 3 Accent 1" w:uiPriority="48"/>
-    <w:lsdException w:name="List Table 4 Accent 1" w:uiPriority="49"/>
-    <w:lsdException w:name="List Table 5 Dark Accent 1" w:uiPriority="50"/>
-    <w:lsdException w:name="List Table 6 Colorful Accent 1" w:uiPriority="51"/>
-    <w:lsdException w:name="List Table 7 Colorful Accent 1" w:uiPriority="52"/>
-    <w:lsdException w:name="List Table 1 Light Accent 2" w:uiPriority="46"/>
-    <w:lsdException w:name="List Table 2 Accent 2" w:uiPriority="47"/>
-    <w:lsdException w:name="List Table 3 Accent 2" w:uiPriority="48"/>
-    <w:lsdException w:name="List Table 4 Accent 2" w:uiPriority="49"/>
-    <w:lsdException w:name="List Table 5 Dark Accent 2" w:uiPriority="50"/>
-    <w:lsdException w:name="List Table 6 Colorful Accent 2" w:uiPriority="51"/>
-    <w:lsdException w:name="List Table 7 Colorful Accent 2" w:uiPriority="52"/>
-    <w:lsdException w:name="List Table 1 Light Accent 3" w:uiPriority="46"/>
-    <w:lsdException w:name="List Table 2 Accent 3" w:uiPriority="47"/>
-    <w:lsdException w:name="List Table 3 Accent 3" w:uiPriority="48"/>
-    <w:lsdException w:name="List Table 4 Accent 3" w:uiPriority="49"/>
-    <w:lsdException w:name="List Table 5 Dark Accent 3" w:uiPriority="50"/>
-    <w:lsdException w:name="List Table 6 Colorful Accent 3" w:uiPriority="51"/>
-    <w:lsdException w:name="List Table 7 Colorful Accent 3" w:uiPriority="52"/>
-    <w:lsdException w:name="List Table 1 Light Accent 4" w:uiPriority="46"/>
-    <w:lsdException w:name="List Table 2 Accent 4" w:uiPriority="47"/>
-    <w:lsdException w:name="List Table 3 Accent 4" w:uiPriority="48"/>
-    <w:lsdException w:name="List Table 4 Accent 4" w:uiPriority="49"/>
-    <w:lsdException w:name="List Table 5 Dark Accent 4" w:uiPriority="50"/>
-    <w:lsdException w:name="List Table 6 Colorful Accent 4" w:uiPriority="51"/>
-    <w:lsdException w:name="List Table 7 Colorful Accent 4" w:uiPriority="52"/>
-    <w:lsdException w:name="List Table 1 Light Accent 5" w:uiPriority="46"/>
-    <w:lsdException w:name="List Table 2 Accent 5" w:uiPriority="47"/>
-    <w:lsdException w:name="List Table 3 Accent 5" w:uiPriority="48"/>
-    <w:lsdException w:name="List Table 4 Accent 5" w:uiPriority="49"/>
-    <w:lsdException w:name="List Table 5 Dark Accent 5" w:uiPriority="50"/>
-    <w:lsdException w:name="List Table 6 Colorful Accent 5" w:uiPriority="51"/>
-    <w:lsdException w:name="List Table 7 Colorful Accent 5" w:uiPriority="52"/>
-    <w:lsdException w:name="List Table 1 Light Accent 6" w:uiPriority="46"/>
-    <w:lsdException w:name="List Table 2 Accent 6" w:uiPriority="47"/>
-    <w:lsdException w:name="List Table 3 Accent 6" w:uiPriority="48"/>
-    <w:lsdException w:name="List Table 4 Accent 6" w:uiPriority="49"/>
-    <w:lsdException w:name="List Table 5 Dark Accent 6" w:uiPriority="50"/>
-    <w:lsdException w:name="List Table 6 Colorful Accent 6" w:uiPriority="51"/>
-    <w:lsdException w:name="List Table 7 Colorful Accent 6" w:uiPriority="52"/>
+  <w:latentStyles w:defLockedState="0" w:defUIPriority="99" w:defSemiHidden="1" w:defUnhideWhenUsed="1" w:defQFormat="0" w:count="267">
+    <w:lsdException w:name="Normal" w:semiHidden="0" w:uiPriority="0" w:unhideWhenUsed="0" w:qFormat="1"/>
+    <w:lsdException w:name="heading 1" w:semiHidden="0" w:uiPriority="9" w:unhideWhenUsed="0" w:qFormat="1"/>
+    <w:lsdException w:name="heading 2" w:uiPriority="9" w:qFormat="1"/>
+    <w:lsdException w:name="heading 3" w:uiPriority="9" w:qFormat="1"/>
+    <w:lsdException w:name="heading 4" w:uiPriority="9" w:qFormat="1"/>
+    <w:lsdException w:name="heading 5" w:uiPriority="9" w:qFormat="1"/>
+    <w:lsdException w:name="heading 6" w:uiPriority="9" w:qFormat="1"/>
+    <w:lsdException w:name="heading 7" w:uiPriority="9" w:qFormat="1"/>
+    <w:lsdException w:name="heading 8" w:uiPriority="9" w:qFormat="1"/>
+    <w:lsdException w:name="heading 9" w:uiPriority="9" w:qFormat="1"/>
+    <w:lsdException w:name="toc 1" w:uiPriority="39"/>
+    <w:lsdException w:name="toc 2" w:uiPriority="39"/>
+    <w:lsdException w:name="toc 3" w:uiPriority="39"/>
+    <w:lsdException w:name="toc 4" w:uiPriority="39"/>
+    <w:lsdException w:name="toc 5" w:uiPriority="39"/>
+    <w:lsdException w:name="toc 6" w:uiPriority="39"/>
+    <w:lsdException w:name="toc 7" w:uiPriority="39"/>
+    <w:lsdException w:name="toc 8" w:uiPriority="39"/>
+    <w:lsdException w:name="toc 9" w:uiPriority="39"/>
+    <w:lsdException w:name="caption" w:uiPriority="35" w:qFormat="1"/>
+    <w:lsdException w:name="Title" w:semiHidden="0" w:uiPriority="10" w:unhideWhenUsed="0" w:qFormat="1"/>
+    <w:lsdException w:name="Default Paragraph Font" w:uiPriority="1"/>
+    <w:lsdException w:name="Subtitle" w:semiHidden="0" w:uiPriority="11" w:unhideWhenUsed="0" w:qFormat="1"/>
+    <w:lsdException w:name="Strong" w:semiHidden="0" w:uiPriority="22" w:unhideWhenUsed="0" w:qFormat="1"/>
+    <w:lsdException w:name="Emphasis" w:semiHidden="0" w:uiPriority="20" w:unhideWhenUsed="0" w:qFormat="1"/>
+    <w:lsdException w:name="Table Grid" w:semiHidden="0" w:uiPriority="39" w:unhideWhenUsed="0"/>
+    <w:lsdException w:name="Placeholder Text" w:unhideWhenUsed="0"/>
+    <w:lsdException w:name="No Spacing" w:semiHidden="0" w:uiPriority="1" w:unhideWhenUsed="0" w:qFormat="1"/>
+    <w:lsdException w:name="Light Shading" w:semiHidden="0" w:uiPriority="60" w:unhideWhenUsed="0"/>
+    <w:lsdException w:name="Light List" w:semiHidden="0" w:uiPriority="61" w:unhideWhenUsed="0"/>
+    <w:lsdException w:name="Light Grid" w:semiHidden="0" w:uiPriority="62" w:unhideWhenUsed="0"/>
+    <w:lsdException w:name="Medium Shading 1" w:semiHidden="0" w:uiPriority="63" w:unhideWhenUsed="0"/>
+    <w:lsdException w:name="Medium Shading 2" w:semiHidden="0" w:uiPriority="64" w:unhideWhenUsed="0"/>
+    <w:lsdException w:name="Medium List 1" w:semiHidden="0" w:uiPriority="65" w:unhideWhenUsed="0"/>
+    <w:lsdException w:name="Medium List 2" w:semiHidden="0" w:uiPriority="66" w:unhideWhenUsed="0"/>
+    <w:lsdException w:name="Medium Grid 1" w:semiHidden="0" w:uiPriority="67" w:unhideWhenUsed="0"/>
+    <w:lsdException w:name="Medium Grid 2" w:semiHidden="0" w:uiPriority="68" w:unhideWhenUsed="0"/>
+    <w:lsdException w:name="Medium Grid 3" w:semiHidden="0" w:uiPriority="69" w:unhideWhenUsed="0"/>
+    <w:lsdException w:name="Dark List" w:semiHidden="0" w:uiPriority="70" w:unhideWhenUsed="0"/>
+    <w:lsdException w:name="Colorful Shading" w:semiHidden="0" w:uiPriority="71" w:unhideWhenUsed="0"/>
+    <w:lsdException w:name="Colorful List" w:semiHidden="0" w:uiPriority="72" w:unhideWhenUsed="0"/>
+    <w:lsdException w:name="Colorful Grid" w:semiHidden="0" w:uiPriority="73" w:unhideWhenUsed="0"/>
+    <w:lsdException w:name="Light Shading Accent 1" w:semiHidden="0" w:uiPriority="60" w:unhideWhenUsed="0"/>
+    <w:lsdException w:name="Light List Accent 1" w:semiHidden="0" w:uiPriority="61" w:unhideWhenUsed="0"/>
+    <w:lsdException w:name="Light Grid Accent 1" w:semiHidden="0" w:uiPriority="62" w:unhideWhenUsed="0"/>
+    <w:lsdException w:name="Medium Shading 1 Accent 1" w:semiHidden="0" w:uiPriority="63" w:unhideWhenUsed="0"/>
+    <w:lsdException w:name="Medium Shading 2 Accent 1" w:semiHidden="0" w:uiPriority="64" w:unhideWhenUsed="0"/>
+    <w:lsdException w:name="Medium List 1 Accent 1" w:semiHidden="0" w:uiPriority="65" w:unhideWhenUsed="0"/>
+    <w:lsdException w:name="Revision" w:unhideWhenUsed="0"/>
+    <w:lsdException w:name="List Paragraph" w:semiHidden="0" w:uiPriority="34" w:unhideWhenUsed="0" w:qFormat="1"/>
+    <w:lsdException w:name="Quote" w:semiHidden="0" w:uiPriority="29" w:unhideWhenUsed="0" w:qFormat="1"/>
+    <w:lsdException w:name="Intense Quote" w:semiHidden="0" w:uiPriority="30" w:unhideWhenUsed="0" w:qFormat="1"/>
+    <w:lsdException w:name="Medium List 2 Accent 1" w:semiHidden="0" w:uiPriority="66" w:unhideWhenUsed="0"/>
+    <w:lsdException w:name="Medium Grid 1 Accent 1" w:semiHidden="0" w:uiPriority="67" w:unhideWhenUsed="0"/>
+    <w:lsdException w:name="Medium Grid 2 Accent 1" w:semiHidden="0" w:uiPriority="68" w:unhideWhenUsed="0"/>
+    <w:lsdException w:name="Medium Grid 3 Accent 1" w:semiHidden="0" w:uiPriority="69" w:unhideWhenUsed="0"/>
+    <w:lsdException w:name="Dark List Accent 1" w:semiHidden="0" w:uiPriority="70" w:unhideWhenUsed="0"/>
+    <w:lsdException w:name="Colorful Shading Accent 1" w:semiHidden="0" w:uiPriority="71" w:unhideWhenUsed="0"/>
+    <w:lsdException w:name="Colorful List Accent 1" w:semiHidden="0" w:uiPriority="72" w:unhideWhenUsed="0"/>
+    <w:lsdException w:name="Colorful Grid Accent 1" w:semiHidden="0" w:uiPriority="73" w:unhideWhenUsed="0"/>
+    <w:lsdException w:name="Light Shading Accent 2" w:semiHidden="0" w:uiPriority="60" w:unhideWhenUsed="0"/>
+    <w:lsdException w:name="Light List Accent 2" w:semiHidden="0" w:uiPriority="61" w:unhideWhenUsed="0"/>
+    <w:lsdException w:name="Light Grid Accent 2" w:semiHidden="0" w:uiPriority="62" w:unhideWhenUsed="0"/>
+    <w:lsdException w:name="Medium Shading 1 Accent 2" w:semiHidden="0" w:uiPriority="63" w:unhideWhenUsed="0"/>
+    <w:lsdException w:name="Medium Shading 2 Accent 2" w:semiHidden="0" w:uiPriority="64" w:unhideWhenUsed="0"/>
+    <w:lsdException w:name="Medium List 1 Accent 2" w:semiHidden="0" w:uiPriority="65" w:unhideWhenUsed="0"/>
+    <w:lsdException w:name="Medium List 2 Accent 2" w:semiHidden="0" w:uiPriority="66" w:unhideWhenUsed="0"/>
+    <w:lsdException w:name="Medium Grid 1 Accent 2" w:semiHidden="0" w:uiPriority="67" w:unhideWhenUsed="0"/>
+    <w:lsdException w:name="Medium Grid 2 Accent 2" w:semiHidden="0" w:uiPriority="68" w:unhideWhenUsed="0"/>
+    <w:lsdException w:name="Medium Grid 3 Accent 2" w:semiHidden="0" w:uiPriority="69" w:unhideWhenUsed="0"/>
+    <w:lsdException w:name="Dark List Accent 2" w:semiHidden="0" w:uiPriority="70" w:unhideWhenUsed="0"/>
+    <w:lsdException w:name="Colorful Shading Accent 2" w:semiHidden="0" w:uiPriority="71" w:unhideWhenUsed="0"/>
+    <w:lsdException w:name="Colorful List Accent 2" w:semiHidden="0" w:uiPriority="72" w:unhideWhenUsed="0"/>
+    <w:lsdException w:name="Colorful Grid Accent 2" w:semiHidden="0" w:uiPriority="73" w:unhideWhenUsed="0"/>
+    <w:lsdException w:name="Light Shading Accent 3" w:semiHidden="0" w:uiPriority="60" w:unhideWhenUsed="0"/>
+    <w:lsdException w:name="Light List Accent 3" w:semiHidden="0" w:uiPriority="61" w:unhideWhenUsed="0"/>
+    <w:lsdException w:name="Light Grid Accent 3" w:semiHidden="0" w:uiPriority="62" w:unhideWhenUsed="0"/>
+    <w:lsdException w:name="Medium Shading 1 Accent 3" w:semiHidden="0" w:uiPriority="63" w:unhideWhenUsed="0"/>
+    <w:lsdException w:name="Medium Shading 2 Accent 3" w:semiHidden="0" w:uiPriority="64" w:unhideWhenUsed="0"/>
+    <w:lsdException w:name="Medium List 1 Accent 3" w:semiHidden="0" w:uiPriority="65" w:unhideWhenUsed="0"/>
+    <w:lsdException w:name="Medium List 2 Accent 3" w:semiHidden="0" w:uiPriority="66" w:unhideWhenUsed="0"/>
+    <w:lsdException w:name="Medium Grid 1 Accent 3" w:semiHidden="0" w:uiPriority="67" w:unhideWhenUsed="0"/>
+    <w:lsdException w:name="Medium Grid 2 Accent 3" w:semiHidden="0" w:uiPriority="68" w:unhideWhenUsed="0"/>
+    <w:lsdException w:name="Medium Grid 3 Accent 3" w:semiHidden="0" w:uiPriority="69" w:unhideWhenUsed="0"/>
+    <w:lsdException w:name="Dark List Accent 3" w:semiHidden="0" w:uiPriority="70" w:unhideWhenUsed="0"/>
+    <w:lsdException w:name="Colorful Shading Accent 3" w:semiHidden="0" w:uiPriority="71" w:unhideWhenUsed="0"/>
+    <w:lsdException w:name="Colorful List Accent 3" w:semiHidden="0" w:uiPriority="72" w:unhideWhenUsed="0"/>
+    <w:lsdException w:name="Colorful Grid Accent 3" w:semiHidden="0" w:uiPriority="73" w:unhideWhenUsed="0"/>
+    <w:lsdException w:name="Light Shading Accent 4" w:semiHidden="0" w:uiPriority="60" w:unhideWhenUsed="0"/>
+    <w:lsdException w:name="Light List Accent 4" w:semiHidden="0" w:uiPriority="61" w:unhideWhenUsed="0"/>
+    <w:lsdException w:name="Light Grid Accent 4" w:semiHidden="0" w:uiPriority="62" w:unhideWhenUsed="0"/>
+    <w:lsdException w:name="Medium Shading 1 Accent 4" w:semiHidden="0" w:uiPriority="63" w:unhideWhenUsed="0"/>
+    <w:lsdException w:name="Medium Shading 2 Accent 4" w:semiHidden="0" w:uiPriority="64" w:unhideWhenUsed="0"/>
+    <w:lsdException w:name="Medium List 1 Accent 4" w:semiHidden="0" w:uiPriority="65" w:unhideWhenUsed="0"/>
+    <w:lsdException w:name="Medium List 2 Accent 4" w:semiHidden="0" w:uiPriority="66" w:unhideWhenUsed="0"/>
+    <w:lsdException w:name="Medium Grid 1 Accent 4" w:semiHidden="0" w:uiPriority="67" w:unhideWhenUsed="0"/>
+    <w:lsdException w:name="Medium Grid 2 Accent 4" w:semiHidden="0" w:uiPriority="68" w:unhideWhenUsed="0"/>
+    <w:lsdException w:name="Medium Grid 3 Accent 4" w:semiHidden="0" w:uiPriority="69" w:unhideWhenUsed="0"/>
+    <w:lsdException w:name="Dark List Accent 4" w:semiHidden="0" w:uiPriority="70" w:unhideWhenUsed="0"/>
+    <w:lsdException w:name="Colorful Shading Accent 4" w:semiHidden="0" w:uiPriority="71" w:unhideWhenUsed="0"/>
+    <w:lsdException w:name="Colorful List Accent 4" w:semiHidden="0" w:uiPriority="72" w:unhideWhenUsed="0"/>
+    <w:lsdException w:name="Colorful Grid Accent 4" w:semiHidden="0" w:uiPriority="73" w:unhideWhenUsed="0"/>
+    <w:lsdException w:name="Light Shading Accent 5" w:semiHidden="0" w:uiPriority="60" w:unhideWhenUsed="0"/>
+    <w:lsdException w:name="Light List Accent 5" w:semiHidden="0" w:uiPriority="61" w:unhideWhenUsed="0"/>
+    <w:lsdException w:name="Light Grid Accent 5" w:semiHidden="0" w:uiPriority="62" w:unhideWhenUsed="0"/>
+    <w:lsdException w:name="Medium Shading 1 Accent 5" w:semiHidden="0" w:uiPriority="63" w:unhideWhenUsed="0"/>
+    <w:lsdException w:name="Medium Shading 2 Accent 5" w:semiHidden="0" w:uiPriority="64" w:unhideWhenUsed="0"/>
+    <w:lsdException w:name="Medium List 1 Accent 5" w:semiHidden="0" w:uiPriority="65" w:unhideWhenUsed="0"/>
+    <w:lsdException w:name="Medium List 2 Accent 5" w:semiHidden="0" w:uiPriority="66" w:unhideWhenUsed="0"/>
+    <w:lsdException w:name="Medium Grid 1 Accent 5" w:semiHidden="0" w:uiPriority="67" w:unhideWhenUsed="0"/>
+    <w:lsdException w:name="Medium Grid 2 Accent 5" w:semiHidden="0" w:uiPriority="68" w:unhideWhenUsed="0"/>
+    <w:lsdException w:name="Medium Grid 3 Accent 5" w:semiHidden="0" w:uiPriority="69" w:unhideWhenUsed="0"/>
+    <w:lsdException w:name="Dark List Accent 5" w:semiHidden="0" w:uiPriority="70" w:unhideWhenUsed="0"/>
+    <w:lsdException w:name="Colorful Shading Accent 5" w:semiHidden="0" w:uiPriority="71" w:unhideWhenUsed="0"/>
+    <w:lsdException w:name="Colorful List Accent 5" w:semiHidden="0" w:uiPriority="72" w:unhideWhenUsed="0"/>
+    <w:lsdException w:name="Colorful Grid Accent 5" w:semiHidden="0" w:uiPriority="73" w:unhideWhenUsed="0"/>
+    <w:lsdException w:name="Light Shading Accent 6" w:semiHidden="0" w:uiPriority="60" w:unhideWhenUsed="0"/>
+    <w:lsdException w:name="Light List Accent 6" w:semiHidden="0" w:uiPriority="61" w:unhideWhenUsed="0"/>
+    <w:lsdException w:name="Light Grid Accent 6" w:semiHidden="0" w:uiPriority="62" w:unhideWhenUsed="0"/>
+    <w:lsdException w:name="Medium Shading 1 Accent 6" w:semiHidden="0" w:uiPriority="63" w:unhideWhenUsed="0"/>
+    <w:lsdException w:name="Medium Shading 2 Accent 6" w:semiHidden="0" w:uiPriority="64" w:unhideWhenUsed="0"/>
+    <w:lsdException w:name="Medium List 1 Accent 6" w:semiHidden="0" w:uiPriority="65" w:unhideWhenUsed="0"/>
+    <w:lsdException w:name="Medium List 2 Accent 6" w:semiHidden="0" w:uiPriority="66" w:unhideWhenUsed="0"/>
+    <w:lsdException w:name="Medium Grid 1 Accent 6" w:semiHidden="0" w:uiPriority="67" w:unhideWhenUsed="0"/>
+    <w:lsdException w:name="Medium Grid 2 Accent 6" w:semiHidden="0" w:uiPriority="68" w:unhideWhenUsed="0"/>
+    <w:lsdException w:name="Medium Grid 3 Accent 6" w:semiHidden="0" w:uiPriority="69" w:unhideWhenUsed="0"/>
+    <w:lsdException w:name="Dark List Accent 6" w:semiHidden="0" w:uiPriority="70" w:unhideWhenUsed="0"/>
+    <w:lsdException w:name="Colorful Shading Accent 6" w:semiHidden="0" w:uiPriority="71" w:unhideWhenUsed="0"/>
+    <w:lsdException w:name="Colorful List Accent 6" w:semiHidden="0" w:uiPriority="72" w:unhideWhenUsed="0"/>
+    <w:lsdException w:name="Colorful Grid Accent 6" w:semiHidden="0" w:uiPriority="73" w:unhideWhenUsed="0"/>
+    <w:lsdException w:name="Subtle Emphasis" w:semiHidden="0" w:uiPriority="19" w:unhideWhenUsed="0" w:qFormat="1"/>
+    <w:lsdException w:name="Intense Emphasis" w:semiHidden="0" w:uiPriority="21" w:unhideWhenUsed="0" w:qFormat="1"/>
+    <w:lsdException w:name="Subtle Reference" w:semiHidden="0" w:uiPriority="31" w:unhideWhenUsed="0" w:qFormat="1"/>
+    <w:lsdException w:name="Intense Reference" w:semiHidden="0" w:uiPriority="32" w:unhideWhenUsed="0" w:qFormat="1"/>
+    <w:lsdException w:name="Book Title" w:semiHidden="0" w:uiPriority="33" w:unhideWhenUsed="0" w:qFormat="1"/>
+    <w:lsdException w:name="Bibliography" w:uiPriority="37"/>
+    <w:lsdException w:name="TOC Heading" w:uiPriority="39" w:qFormat="1"/>
   </w:latentStyles>
-  <w:style w:type="paragraph" w:default="1" w:styleId="Normal">
+  <w:style w:type="paragraph" w:default="1" w:styleId="Standaard">
     <w:name w:val="Normal"/>
     <w:qFormat/>
     <w:rPr>
       <w:lang w:val="nl-NL"/>
     </w:rPr>
   </w:style>
-  <w:style w:type="paragraph" w:styleId="Heading1">
+  <w:style w:type="paragraph" w:styleId="Kop1">
     <w:name w:val="heading 1"/>
-    <w:basedOn w:val="Normal"/>
-    <w:next w:val="Normal"/>
-    <w:link w:val="Heading1Char"/>
+    <w:basedOn w:val="Standaard"/>
+    <w:next w:val="Standaard"/>
+    <w:link w:val="Kop1Char"/>
     <w:uiPriority w:val="9"/>
     <w:qFormat/>
     <w:rsid w:val="008B10DD"/>
@@ -2405,13 +2084,13 @@
       <w:szCs w:val="32"/>
     </w:rPr>
   </w:style>
-  <w:style w:type="character" w:default="1" w:styleId="DefaultParagraphFont">
+  <w:style w:type="character" w:default="1" w:styleId="Standaardalinea-lettertype">
     <w:name w:val="Default Paragraph Font"/>
     <w:uiPriority w:val="1"/>
     <w:semiHidden/>
     <w:unhideWhenUsed/>
   </w:style>
-  <w:style w:type="table" w:default="1" w:styleId="TableNormal">
+  <w:style w:type="table" w:default="1" w:styleId="Standaardtabel">
     <w:name w:val="Normal Table"/>
     <w:uiPriority w:val="99"/>
     <w:semiHidden/>
@@ -2426,15 +2105,15 @@
       </w:tblCellMar>
     </w:tblPr>
   </w:style>
-  <w:style w:type="numbering" w:default="1" w:styleId="NoList">
+  <w:style w:type="numbering" w:default="1" w:styleId="Geenlijst">
     <w:name w:val="No List"/>
     <w:uiPriority w:val="99"/>
     <w:semiHidden/>
     <w:unhideWhenUsed/>
   </w:style>
-  <w:style w:type="paragraph" w:styleId="ListParagraph">
+  <w:style w:type="paragraph" w:styleId="Lijstalinea">
     <w:name w:val="List Paragraph"/>
-    <w:basedOn w:val="Normal"/>
+    <w:basedOn w:val="Standaard"/>
     <w:uiPriority w:val="34"/>
     <w:qFormat/>
     <w:rsid w:val="008B10DD"/>
@@ -2443,10 +2122,10 @@
       <w:contextualSpacing/>
     </w:pPr>
   </w:style>
-  <w:style w:type="character" w:customStyle="1" w:styleId="Heading1Char">
-    <w:name w:val="Heading 1 Char"/>
-    <w:basedOn w:val="DefaultParagraphFont"/>
-    <w:link w:val="Heading1"/>
+  <w:style w:type="character" w:customStyle="1" w:styleId="Kop1Char">
+    <w:name w:val="Kop 1 Char"/>
+    <w:basedOn w:val="Standaardalinea-lettertype"/>
+    <w:link w:val="Kop1"/>
     <w:uiPriority w:val="9"/>
     <w:rsid w:val="008B10DD"/>
     <w:rPr>
@@ -2457,7 +2136,7 @@
       <w:lang w:val="nl-NL"/>
     </w:rPr>
   </w:style>
-  <w:style w:type="paragraph" w:styleId="NoSpacing">
+  <w:style w:type="paragraph" w:styleId="Geenafstand">
     <w:name w:val="No Spacing"/>
     <w:uiPriority w:val="1"/>
     <w:qFormat/>
@@ -2469,11 +2148,11 @@
       <w:lang w:val="nl-NL"/>
     </w:rPr>
   </w:style>
-  <w:style w:type="paragraph" w:styleId="Title">
+  <w:style w:type="paragraph" w:styleId="Titel">
     <w:name w:val="Title"/>
-    <w:basedOn w:val="Normal"/>
-    <w:next w:val="Normal"/>
-    <w:link w:val="TitleChar"/>
+    <w:basedOn w:val="Standaard"/>
+    <w:next w:val="Standaard"/>
+    <w:link w:val="TitelChar"/>
     <w:uiPriority w:val="10"/>
     <w:qFormat/>
     <w:rsid w:val="00356948"/>
@@ -2489,10 +2168,10 @@
       <w:szCs w:val="56"/>
     </w:rPr>
   </w:style>
-  <w:style w:type="character" w:customStyle="1" w:styleId="TitleChar">
-    <w:name w:val="Title Char"/>
-    <w:basedOn w:val="DefaultParagraphFont"/>
-    <w:link w:val="Title"/>
+  <w:style w:type="character" w:customStyle="1" w:styleId="TitelChar">
+    <w:name w:val="Titel Char"/>
+    <w:basedOn w:val="Standaardalinea-lettertype"/>
+    <w:link w:val="Titel"/>
     <w:uiPriority w:val="10"/>
     <w:rsid w:val="00356948"/>
     <w:rPr>
@@ -2504,11 +2183,11 @@
       <w:lang w:val="nl-NL"/>
     </w:rPr>
   </w:style>
-  <w:style w:type="paragraph" w:styleId="Subtitle">
+  <w:style w:type="paragraph" w:styleId="Ondertitel">
     <w:name w:val="Subtitle"/>
-    <w:basedOn w:val="Normal"/>
-    <w:next w:val="Normal"/>
-    <w:link w:val="SubtitleChar"/>
+    <w:basedOn w:val="Standaard"/>
+    <w:next w:val="Standaard"/>
+    <w:link w:val="OndertitelChar"/>
     <w:uiPriority w:val="11"/>
     <w:qFormat/>
     <w:rsid w:val="00356948"/>
@@ -2523,10 +2202,10 @@
       <w:spacing w:val="15"/>
     </w:rPr>
   </w:style>
-  <w:style w:type="character" w:customStyle="1" w:styleId="SubtitleChar">
-    <w:name w:val="Subtitle Char"/>
-    <w:basedOn w:val="DefaultParagraphFont"/>
-    <w:link w:val="Subtitle"/>
+  <w:style w:type="character" w:customStyle="1" w:styleId="OndertitelChar">
+    <w:name w:val="Ondertitel Char"/>
+    <w:basedOn w:val="Standaardalinea-lettertype"/>
+    <w:link w:val="Ondertitel"/>
     <w:uiPriority w:val="11"/>
     <w:rsid w:val="00356948"/>
     <w:rPr>
@@ -2536,9 +2215,353 @@
       <w:lang w:val="nl-NL"/>
     </w:rPr>
   </w:style>
-  <w:style w:type="table" w:styleId="TableGrid">
+  <w:style w:type="table" w:styleId="Tabelraster">
     <w:name w:val="Table Grid"/>
-    <w:basedOn w:val="TableNormal"/>
+    <w:basedOn w:val="Standaardtabel"/>
+    <w:uiPriority w:val="39"/>
+    <w:rsid w:val="00971881"/>
+    <w:pPr>
+      <w:spacing w:after="0" w:line="240" w:lineRule="auto"/>
+    </w:pPr>
+    <w:tblPr>
+      <w:tblInd w:w="0" w:type="dxa"/>
+      <w:tblBorders>
+        <w:top w:val="single" w:sz="4" w:space="0" w:color="auto"/>
+        <w:left w:val="single" w:sz="4" w:space="0" w:color="auto"/>
+        <w:bottom w:val="single" w:sz="4" w:space="0" w:color="auto"/>
+        <w:right w:val="single" w:sz="4" w:space="0" w:color="auto"/>
+        <w:insideH w:val="single" w:sz="4" w:space="0" w:color="auto"/>
+        <w:insideV w:val="single" w:sz="4" w:space="0" w:color="auto"/>
+      </w:tblBorders>
+      <w:tblCellMar>
+        <w:top w:w="0" w:type="dxa"/>
+        <w:left w:w="108" w:type="dxa"/>
+        <w:bottom w:w="0" w:type="dxa"/>
+        <w:right w:w="108" w:type="dxa"/>
+      </w:tblCellMar>
+    </w:tblPr>
+  </w:style>
+</w:styles>
+</file>
+
+<file path=word/stylesWithEffects.xml><?xml version="1.0" encoding="utf-8"?>
+<w:styles xmlns:wpc="http://schemas.microsoft.com/office/word/2010/wordprocessingCanvas" xmlns:mc="http://schemas.openxmlformats.org/markup-compatibility/2006" xmlns:o="urn:schemas-microsoft-com:office:office" xmlns:r="http://schemas.openxmlformats.org/officeDocument/2006/relationships" xmlns:m="http://schemas.openxmlformats.org/officeDocument/2006/math" xmlns:v="urn:schemas-microsoft-com:vml" xmlns:wp14="http://schemas.microsoft.com/office/word/2010/wordprocessingDrawing" xmlns:wp="http://schemas.openxmlformats.org/drawingml/2006/wordprocessingDrawing" xmlns:w10="urn:schemas-microsoft-com:office:word" xmlns:w="http://schemas.openxmlformats.org/wordprocessingml/2006/main" xmlns:w14="http://schemas.microsoft.com/office/word/2010/wordml" xmlns:wpg="http://schemas.microsoft.com/office/word/2010/wordprocessingGroup" xmlns:wpi="http://schemas.microsoft.com/office/word/2010/wordprocessingInk" xmlns:wne="http://schemas.microsoft.com/office/word/2006/wordml" xmlns:wps="http://schemas.microsoft.com/office/word/2010/wordprocessingShape" mc:Ignorable="w14 wp14">
+  <w:docDefaults>
+    <w:rPrDefault>
+      <w:rPr>
+        <w:rFonts w:asciiTheme="minorHAnsi" w:eastAsiaTheme="minorHAnsi" w:hAnsiTheme="minorHAnsi" w:cstheme="minorBidi"/>
+        <w:sz w:val="22"/>
+        <w:szCs w:val="22"/>
+        <w:lang w:val="en-US" w:eastAsia="en-US" w:bidi="ar-SA"/>
+      </w:rPr>
+    </w:rPrDefault>
+    <w:pPrDefault>
+      <w:pPr>
+        <w:spacing w:after="160" w:line="259" w:lineRule="auto"/>
+      </w:pPr>
+    </w:pPrDefault>
+  </w:docDefaults>
+  <w:latentStyles w:defLockedState="0" w:defUIPriority="99" w:defSemiHidden="1" w:defUnhideWhenUsed="1" w:defQFormat="0" w:count="267">
+    <w:lsdException w:name="Normal" w:semiHidden="0" w:uiPriority="0" w:unhideWhenUsed="0" w:qFormat="1"/>
+    <w:lsdException w:name="heading 1" w:semiHidden="0" w:uiPriority="9" w:unhideWhenUsed="0" w:qFormat="1"/>
+    <w:lsdException w:name="heading 2" w:uiPriority="9" w:qFormat="1"/>
+    <w:lsdException w:name="heading 3" w:uiPriority="9" w:qFormat="1"/>
+    <w:lsdException w:name="heading 4" w:uiPriority="9" w:qFormat="1"/>
+    <w:lsdException w:name="heading 5" w:uiPriority="9" w:qFormat="1"/>
+    <w:lsdException w:name="heading 6" w:uiPriority="9" w:qFormat="1"/>
+    <w:lsdException w:name="heading 7" w:uiPriority="9" w:qFormat="1"/>
+    <w:lsdException w:name="heading 8" w:uiPriority="9" w:qFormat="1"/>
+    <w:lsdException w:name="heading 9" w:uiPriority="9" w:qFormat="1"/>
+    <w:lsdException w:name="toc 1" w:uiPriority="39"/>
+    <w:lsdException w:name="toc 2" w:uiPriority="39"/>
+    <w:lsdException w:name="toc 3" w:uiPriority="39"/>
+    <w:lsdException w:name="toc 4" w:uiPriority="39"/>
+    <w:lsdException w:name="toc 5" w:uiPriority="39"/>
+    <w:lsdException w:name="toc 6" w:uiPriority="39"/>
+    <w:lsdException w:name="toc 7" w:uiPriority="39"/>
+    <w:lsdException w:name="toc 8" w:uiPriority="39"/>
+    <w:lsdException w:name="toc 9" w:uiPriority="39"/>
+    <w:lsdException w:name="caption" w:uiPriority="35" w:qFormat="1"/>
+    <w:lsdException w:name="Title" w:semiHidden="0" w:uiPriority="10" w:unhideWhenUsed="0" w:qFormat="1"/>
+    <w:lsdException w:name="Default Paragraph Font" w:uiPriority="1"/>
+    <w:lsdException w:name="Subtitle" w:semiHidden="0" w:uiPriority="11" w:unhideWhenUsed="0" w:qFormat="1"/>
+    <w:lsdException w:name="Strong" w:semiHidden="0" w:uiPriority="22" w:unhideWhenUsed="0" w:qFormat="1"/>
+    <w:lsdException w:name="Emphasis" w:semiHidden="0" w:uiPriority="20" w:unhideWhenUsed="0" w:qFormat="1"/>
+    <w:lsdException w:name="Table Grid" w:semiHidden="0" w:uiPriority="39" w:unhideWhenUsed="0"/>
+    <w:lsdException w:name="Placeholder Text" w:unhideWhenUsed="0"/>
+    <w:lsdException w:name="No Spacing" w:semiHidden="0" w:uiPriority="1" w:unhideWhenUsed="0" w:qFormat="1"/>
+    <w:lsdException w:name="Light Shading" w:semiHidden="0" w:uiPriority="60" w:unhideWhenUsed="0"/>
+    <w:lsdException w:name="Light List" w:semiHidden="0" w:uiPriority="61" w:unhideWhenUsed="0"/>
+    <w:lsdException w:name="Light Grid" w:semiHidden="0" w:uiPriority="62" w:unhideWhenUsed="0"/>
+    <w:lsdException w:name="Medium Shading 1" w:semiHidden="0" w:uiPriority="63" w:unhideWhenUsed="0"/>
+    <w:lsdException w:name="Medium Shading 2" w:semiHidden="0" w:uiPriority="64" w:unhideWhenUsed="0"/>
+    <w:lsdException w:name="Medium List 1" w:semiHidden="0" w:uiPriority="65" w:unhideWhenUsed="0"/>
+    <w:lsdException w:name="Medium List 2" w:semiHidden="0" w:uiPriority="66" w:unhideWhenUsed="0"/>
+    <w:lsdException w:name="Medium Grid 1" w:semiHidden="0" w:uiPriority="67" w:unhideWhenUsed="0"/>
+    <w:lsdException w:name="Medium Grid 2" w:semiHidden="0" w:uiPriority="68" w:unhideWhenUsed="0"/>
+    <w:lsdException w:name="Medium Grid 3" w:semiHidden="0" w:uiPriority="69" w:unhideWhenUsed="0"/>
+    <w:lsdException w:name="Dark List" w:semiHidden="0" w:uiPriority="70" w:unhideWhenUsed="0"/>
+    <w:lsdException w:name="Colorful Shading" w:semiHidden="0" w:uiPriority="71" w:unhideWhenUsed="0"/>
+    <w:lsdException w:name="Colorful List" w:semiHidden="0" w:uiPriority="72" w:unhideWhenUsed="0"/>
+    <w:lsdException w:name="Colorful Grid" w:semiHidden="0" w:uiPriority="73" w:unhideWhenUsed="0"/>
+    <w:lsdException w:name="Light Shading Accent 1" w:semiHidden="0" w:uiPriority="60" w:unhideWhenUsed="0"/>
+    <w:lsdException w:name="Light List Accent 1" w:semiHidden="0" w:uiPriority="61" w:unhideWhenUsed="0"/>
+    <w:lsdException w:name="Light Grid Accent 1" w:semiHidden="0" w:uiPriority="62" w:unhideWhenUsed="0"/>
+    <w:lsdException w:name="Medium Shading 1 Accent 1" w:semiHidden="0" w:uiPriority="63" w:unhideWhenUsed="0"/>
+    <w:lsdException w:name="Medium Shading 2 Accent 1" w:semiHidden="0" w:uiPriority="64" w:unhideWhenUsed="0"/>
+    <w:lsdException w:name="Medium List 1 Accent 1" w:semiHidden="0" w:uiPriority="65" w:unhideWhenUsed="0"/>
+    <w:lsdException w:name="Revision" w:unhideWhenUsed="0"/>
+    <w:lsdException w:name="List Paragraph" w:semiHidden="0" w:uiPriority="34" w:unhideWhenUsed="0" w:qFormat="1"/>
+    <w:lsdException w:name="Quote" w:semiHidden="0" w:uiPriority="29" w:unhideWhenUsed="0" w:qFormat="1"/>
+    <w:lsdException w:name="Intense Quote" w:semiHidden="0" w:uiPriority="30" w:unhideWhenUsed="0" w:qFormat="1"/>
+    <w:lsdException w:name="Medium List 2 Accent 1" w:semiHidden="0" w:uiPriority="66" w:unhideWhenUsed="0"/>
+    <w:lsdException w:name="Medium Grid 1 Accent 1" w:semiHidden="0" w:uiPriority="67" w:unhideWhenUsed="0"/>
+    <w:lsdException w:name="Medium Grid 2 Accent 1" w:semiHidden="0" w:uiPriority="68" w:unhideWhenUsed="0"/>
+    <w:lsdException w:name="Medium Grid 3 Accent 1" w:semiHidden="0" w:uiPriority="69" w:unhideWhenUsed="0"/>
+    <w:lsdException w:name="Dark List Accent 1" w:semiHidden="0" w:uiPriority="70" w:unhideWhenUsed="0"/>
+    <w:lsdException w:name="Colorful Shading Accent 1" w:semiHidden="0" w:uiPriority="71" w:unhideWhenUsed="0"/>
+    <w:lsdException w:name="Colorful List Accent 1" w:semiHidden="0" w:uiPriority="72" w:unhideWhenUsed="0"/>
+    <w:lsdException w:name="Colorful Grid Accent 1" w:semiHidden="0" w:uiPriority="73" w:unhideWhenUsed="0"/>
+    <w:lsdException w:name="Light Shading Accent 2" w:semiHidden="0" w:uiPriority="60" w:unhideWhenUsed="0"/>
+    <w:lsdException w:name="Light List Accent 2" w:semiHidden="0" w:uiPriority="61" w:unhideWhenUsed="0"/>
+    <w:lsdException w:name="Light Grid Accent 2" w:semiHidden="0" w:uiPriority="62" w:unhideWhenUsed="0"/>
+    <w:lsdException w:name="Medium Shading 1 Accent 2" w:semiHidden="0" w:uiPriority="63" w:unhideWhenUsed="0"/>
+    <w:lsdException w:name="Medium Shading 2 Accent 2" w:semiHidden="0" w:uiPriority="64" w:unhideWhenUsed="0"/>
+    <w:lsdException w:name="Medium List 1 Accent 2" w:semiHidden="0" w:uiPriority="65" w:unhideWhenUsed="0"/>
+    <w:lsdException w:name="Medium List 2 Accent 2" w:semiHidden="0" w:uiPriority="66" w:unhideWhenUsed="0"/>
+    <w:lsdException w:name="Medium Grid 1 Accent 2" w:semiHidden="0" w:uiPriority="67" w:unhideWhenUsed="0"/>
+    <w:lsdException w:name="Medium Grid 2 Accent 2" w:semiHidden="0" w:uiPriority="68" w:unhideWhenUsed="0"/>
+    <w:lsdException w:name="Medium Grid 3 Accent 2" w:semiHidden="0" w:uiPriority="69" w:unhideWhenUsed="0"/>
+    <w:lsdException w:name="Dark List Accent 2" w:semiHidden="0" w:uiPriority="70" w:unhideWhenUsed="0"/>
+    <w:lsdException w:name="Colorful Shading Accent 2" w:semiHidden="0" w:uiPriority="71" w:unhideWhenUsed="0"/>
+    <w:lsdException w:name="Colorful List Accent 2" w:semiHidden="0" w:uiPriority="72" w:unhideWhenUsed="0"/>
+    <w:lsdException w:name="Colorful Grid Accent 2" w:semiHidden="0" w:uiPriority="73" w:unhideWhenUsed="0"/>
+    <w:lsdException w:name="Light Shading Accent 3" w:semiHidden="0" w:uiPriority="60" w:unhideWhenUsed="0"/>
+    <w:lsdException w:name="Light List Accent 3" w:semiHidden="0" w:uiPriority="61" w:unhideWhenUsed="0"/>
+    <w:lsdException w:name="Light Grid Accent 3" w:semiHidden="0" w:uiPriority="62" w:unhideWhenUsed="0"/>
+    <w:lsdException w:name="Medium Shading 1 Accent 3" w:semiHidden="0" w:uiPriority="63" w:unhideWhenUsed="0"/>
+    <w:lsdException w:name="Medium Shading 2 Accent 3" w:semiHidden="0" w:uiPriority="64" w:unhideWhenUsed="0"/>
+    <w:lsdException w:name="Medium List 1 Accent 3" w:semiHidden="0" w:uiPriority="65" w:unhideWhenUsed="0"/>
+    <w:lsdException w:name="Medium List 2 Accent 3" w:semiHidden="0" w:uiPriority="66" w:unhideWhenUsed="0"/>
+    <w:lsdException w:name="Medium Grid 1 Accent 3" w:semiHidden="0" w:uiPriority="67" w:unhideWhenUsed="0"/>
+    <w:lsdException w:name="Medium Grid 2 Accent 3" w:semiHidden="0" w:uiPriority="68" w:unhideWhenUsed="0"/>
+    <w:lsdException w:name="Medium Grid 3 Accent 3" w:semiHidden="0" w:uiPriority="69" w:unhideWhenUsed="0"/>
+    <w:lsdException w:name="Dark List Accent 3" w:semiHidden="0" w:uiPriority="70" w:unhideWhenUsed="0"/>
+    <w:lsdException w:name="Colorful Shading Accent 3" w:semiHidden="0" w:uiPriority="71" w:unhideWhenUsed="0"/>
+    <w:lsdException w:name="Colorful List Accent 3" w:semiHidden="0" w:uiPriority="72" w:unhideWhenUsed="0"/>
+    <w:lsdException w:name="Colorful Grid Accent 3" w:semiHidden="0" w:uiPriority="73" w:unhideWhenUsed="0"/>
+    <w:lsdException w:name="Light Shading Accent 4" w:semiHidden="0" w:uiPriority="60" w:unhideWhenUsed="0"/>
+    <w:lsdException w:name="Light List Accent 4" w:semiHidden="0" w:uiPriority="61" w:unhideWhenUsed="0"/>
+    <w:lsdException w:name="Light Grid Accent 4" w:semiHidden="0" w:uiPriority="62" w:unhideWhenUsed="0"/>
+    <w:lsdException w:name="Medium Shading 1 Accent 4" w:semiHidden="0" w:uiPriority="63" w:unhideWhenUsed="0"/>
+    <w:lsdException w:name="Medium Shading 2 Accent 4" w:semiHidden="0" w:uiPriority="64" w:unhideWhenUsed="0"/>
+    <w:lsdException w:name="Medium List 1 Accent 4" w:semiHidden="0" w:uiPriority="65" w:unhideWhenUsed="0"/>
+    <w:lsdException w:name="Medium List 2 Accent 4" w:semiHidden="0" w:uiPriority="66" w:unhideWhenUsed="0"/>
+    <w:lsdException w:name="Medium Grid 1 Accent 4" w:semiHidden="0" w:uiPriority="67" w:unhideWhenUsed="0"/>
+    <w:lsdException w:name="Medium Grid 2 Accent 4" w:semiHidden="0" w:uiPriority="68" w:unhideWhenUsed="0"/>
+    <w:lsdException w:name="Medium Grid 3 Accent 4" w:semiHidden="0" w:uiPriority="69" w:unhideWhenUsed="0"/>
+    <w:lsdException w:name="Dark List Accent 4" w:semiHidden="0" w:uiPriority="70" w:unhideWhenUsed="0"/>
+    <w:lsdException w:name="Colorful Shading Accent 4" w:semiHidden="0" w:uiPriority="71" w:unhideWhenUsed="0"/>
+    <w:lsdException w:name="Colorful List Accent 4" w:semiHidden="0" w:uiPriority="72" w:unhideWhenUsed="0"/>
+    <w:lsdException w:name="Colorful Grid Accent 4" w:semiHidden="0" w:uiPriority="73" w:unhideWhenUsed="0"/>
+    <w:lsdException w:name="Light Shading Accent 5" w:semiHidden="0" w:uiPriority="60" w:unhideWhenUsed="0"/>
+    <w:lsdException w:name="Light List Accent 5" w:semiHidden="0" w:uiPriority="61" w:unhideWhenUsed="0"/>
+    <w:lsdException w:name="Light Grid Accent 5" w:semiHidden="0" w:uiPriority="62" w:unhideWhenUsed="0"/>
+    <w:lsdException w:name="Medium Shading 1 Accent 5" w:semiHidden="0" w:uiPriority="63" w:unhideWhenUsed="0"/>
+    <w:lsdException w:name="Medium Shading 2 Accent 5" w:semiHidden="0" w:uiPriority="64" w:unhideWhenUsed="0"/>
+    <w:lsdException w:name="Medium List 1 Accent 5" w:semiHidden="0" w:uiPriority="65" w:unhideWhenUsed="0"/>
+    <w:lsdException w:name="Medium List 2 Accent 5" w:semiHidden="0" w:uiPriority="66" w:unhideWhenUsed="0"/>
+    <w:lsdException w:name="Medium Grid 1 Accent 5" w:semiHidden="0" w:uiPriority="67" w:unhideWhenUsed="0"/>
+    <w:lsdException w:name="Medium Grid 2 Accent 5" w:semiHidden="0" w:uiPriority="68" w:unhideWhenUsed="0"/>
+    <w:lsdException w:name="Medium Grid 3 Accent 5" w:semiHidden="0" w:uiPriority="69" w:unhideWhenUsed="0"/>
+    <w:lsdException w:name="Dark List Accent 5" w:semiHidden="0" w:uiPriority="70" w:unhideWhenUsed="0"/>
+    <w:lsdException w:name="Colorful Shading Accent 5" w:semiHidden="0" w:uiPriority="71" w:unhideWhenUsed="0"/>
+    <w:lsdException w:name="Colorful List Accent 5" w:semiHidden="0" w:uiPriority="72" w:unhideWhenUsed="0"/>
+    <w:lsdException w:name="Colorful Grid Accent 5" w:semiHidden="0" w:uiPriority="73" w:unhideWhenUsed="0"/>
+    <w:lsdException w:name="Light Shading Accent 6" w:semiHidden="0" w:uiPriority="60" w:unhideWhenUsed="0"/>
+    <w:lsdException w:name="Light List Accent 6" w:semiHidden="0" w:uiPriority="61" w:unhideWhenUsed="0"/>
+    <w:lsdException w:name="Light Grid Accent 6" w:semiHidden="0" w:uiPriority="62" w:unhideWhenUsed="0"/>
+    <w:lsdException w:name="Medium Shading 1 Accent 6" w:semiHidden="0" w:uiPriority="63" w:unhideWhenUsed="0"/>
+    <w:lsdException w:name="Medium Shading 2 Accent 6" w:semiHidden="0" w:uiPriority="64" w:unhideWhenUsed="0"/>
+    <w:lsdException w:name="Medium List 1 Accent 6" w:semiHidden="0" w:uiPriority="65" w:unhideWhenUsed="0"/>
+    <w:lsdException w:name="Medium List 2 Accent 6" w:semiHidden="0" w:uiPriority="66" w:unhideWhenUsed="0"/>
+    <w:lsdException w:name="Medium Grid 1 Accent 6" w:semiHidden="0" w:uiPriority="67" w:unhideWhenUsed="0"/>
+    <w:lsdException w:name="Medium Grid 2 Accent 6" w:semiHidden="0" w:uiPriority="68" w:unhideWhenUsed="0"/>
+    <w:lsdException w:name="Medium Grid 3 Accent 6" w:semiHidden="0" w:uiPriority="69" w:unhideWhenUsed="0"/>
+    <w:lsdException w:name="Dark List Accent 6" w:semiHidden="0" w:uiPriority="70" w:unhideWhenUsed="0"/>
+    <w:lsdException w:name="Colorful Shading Accent 6" w:semiHidden="0" w:uiPriority="71" w:unhideWhenUsed="0"/>
+    <w:lsdException w:name="Colorful List Accent 6" w:semiHidden="0" w:uiPriority="72" w:unhideWhenUsed="0"/>
+    <w:lsdException w:name="Colorful Grid Accent 6" w:semiHidden="0" w:uiPriority="73" w:unhideWhenUsed="0"/>
+    <w:lsdException w:name="Subtle Emphasis" w:semiHidden="0" w:uiPriority="19" w:unhideWhenUsed="0" w:qFormat="1"/>
+    <w:lsdException w:name="Intense Emphasis" w:semiHidden="0" w:uiPriority="21" w:unhideWhenUsed="0" w:qFormat="1"/>
+    <w:lsdException w:name="Subtle Reference" w:semiHidden="0" w:uiPriority="31" w:unhideWhenUsed="0" w:qFormat="1"/>
+    <w:lsdException w:name="Intense Reference" w:semiHidden="0" w:uiPriority="32" w:unhideWhenUsed="0" w:qFormat="1"/>
+    <w:lsdException w:name="Book Title" w:semiHidden="0" w:uiPriority="33" w:unhideWhenUsed="0" w:qFormat="1"/>
+    <w:lsdException w:name="Bibliography" w:uiPriority="37"/>
+    <w:lsdException w:name="TOC Heading" w:uiPriority="39" w:qFormat="1"/>
+  </w:latentStyles>
+  <w:style w:type="paragraph" w:default="1" w:styleId="Standaard">
+    <w:name w:val="Normal"/>
+    <w:qFormat/>
+    <w:rPr>
+      <w:lang w:val="nl-NL"/>
+    </w:rPr>
+  </w:style>
+  <w:style w:type="paragraph" w:styleId="Kop1">
+    <w:name w:val="heading 1"/>
+    <w:basedOn w:val="Standaard"/>
+    <w:next w:val="Standaard"/>
+    <w:link w:val="Kop1Char"/>
+    <w:uiPriority w:val="9"/>
+    <w:qFormat/>
+    <w:rsid w:val="008B10DD"/>
+    <w:pPr>
+      <w:keepNext/>
+      <w:keepLines/>
+      <w:spacing w:before="240" w:after="0"/>
+      <w:outlineLvl w:val="0"/>
+    </w:pPr>
+    <w:rPr>
+      <w:rFonts w:asciiTheme="majorHAnsi" w:eastAsiaTheme="majorEastAsia" w:hAnsiTheme="majorHAnsi" w:cstheme="majorBidi"/>
+      <w:color w:val="2E74B5" w:themeColor="accent1" w:themeShade="BF"/>
+      <w:sz w:val="32"/>
+      <w:szCs w:val="32"/>
+    </w:rPr>
+  </w:style>
+  <w:style w:type="character" w:default="1" w:styleId="Standaardalinea-lettertype">
+    <w:name w:val="Default Paragraph Font"/>
+    <w:uiPriority w:val="1"/>
+    <w:semiHidden/>
+    <w:unhideWhenUsed/>
+  </w:style>
+  <w:style w:type="table" w:default="1" w:styleId="Standaardtabel">
+    <w:name w:val="Normal Table"/>
+    <w:uiPriority w:val="99"/>
+    <w:semiHidden/>
+    <w:unhideWhenUsed/>
+    <w:tblPr>
+      <w:tblInd w:w="0" w:type="dxa"/>
+      <w:tblCellMar>
+        <w:top w:w="0" w:type="dxa"/>
+        <w:left w:w="108" w:type="dxa"/>
+        <w:bottom w:w="0" w:type="dxa"/>
+        <w:right w:w="108" w:type="dxa"/>
+      </w:tblCellMar>
+    </w:tblPr>
+  </w:style>
+  <w:style w:type="numbering" w:default="1" w:styleId="Geenlijst">
+    <w:name w:val="No List"/>
+    <w:uiPriority w:val="99"/>
+    <w:semiHidden/>
+    <w:unhideWhenUsed/>
+  </w:style>
+  <w:style w:type="paragraph" w:styleId="Lijstalinea">
+    <w:name w:val="List Paragraph"/>
+    <w:basedOn w:val="Standaard"/>
+    <w:uiPriority w:val="34"/>
+    <w:qFormat/>
+    <w:rsid w:val="008B10DD"/>
+    <w:pPr>
+      <w:ind w:left="720"/>
+      <w:contextualSpacing/>
+    </w:pPr>
+  </w:style>
+  <w:style w:type="character" w:customStyle="1" w:styleId="Kop1Char">
+    <w:name w:val="Kop 1 Char"/>
+    <w:basedOn w:val="Standaardalinea-lettertype"/>
+    <w:link w:val="Kop1"/>
+    <w:uiPriority w:val="9"/>
+    <w:rsid w:val="008B10DD"/>
+    <w:rPr>
+      <w:rFonts w:asciiTheme="majorHAnsi" w:eastAsiaTheme="majorEastAsia" w:hAnsiTheme="majorHAnsi" w:cstheme="majorBidi"/>
+      <w:color w:val="2E74B5" w:themeColor="accent1" w:themeShade="BF"/>
+      <w:sz w:val="32"/>
+      <w:szCs w:val="32"/>
+      <w:lang w:val="nl-NL"/>
+    </w:rPr>
+  </w:style>
+  <w:style w:type="paragraph" w:styleId="Geenafstand">
+    <w:name w:val="No Spacing"/>
+    <w:uiPriority w:val="1"/>
+    <w:qFormat/>
+    <w:rsid w:val="008B10DD"/>
+    <w:pPr>
+      <w:spacing w:after="0" w:line="240" w:lineRule="auto"/>
+    </w:pPr>
+    <w:rPr>
+      <w:lang w:val="nl-NL"/>
+    </w:rPr>
+  </w:style>
+  <w:style w:type="paragraph" w:styleId="Titel">
+    <w:name w:val="Title"/>
+    <w:basedOn w:val="Standaard"/>
+    <w:next w:val="Standaard"/>
+    <w:link w:val="TitelChar"/>
+    <w:uiPriority w:val="10"/>
+    <w:qFormat/>
+    <w:rsid w:val="00356948"/>
+    <w:pPr>
+      <w:spacing w:after="0" w:line="240" w:lineRule="auto"/>
+      <w:contextualSpacing/>
+    </w:pPr>
+    <w:rPr>
+      <w:rFonts w:asciiTheme="majorHAnsi" w:eastAsiaTheme="majorEastAsia" w:hAnsiTheme="majorHAnsi" w:cstheme="majorBidi"/>
+      <w:spacing w:val="-10"/>
+      <w:kern w:val="28"/>
+      <w:sz w:val="56"/>
+      <w:szCs w:val="56"/>
+    </w:rPr>
+  </w:style>
+  <w:style w:type="character" w:customStyle="1" w:styleId="TitelChar">
+    <w:name w:val="Titel Char"/>
+    <w:basedOn w:val="Standaardalinea-lettertype"/>
+    <w:link w:val="Titel"/>
+    <w:uiPriority w:val="10"/>
+    <w:rsid w:val="00356948"/>
+    <w:rPr>
+      <w:rFonts w:asciiTheme="majorHAnsi" w:eastAsiaTheme="majorEastAsia" w:hAnsiTheme="majorHAnsi" w:cstheme="majorBidi"/>
+      <w:spacing w:val="-10"/>
+      <w:kern w:val="28"/>
+      <w:sz w:val="56"/>
+      <w:szCs w:val="56"/>
+      <w:lang w:val="nl-NL"/>
+    </w:rPr>
+  </w:style>
+  <w:style w:type="paragraph" w:styleId="Ondertitel">
+    <w:name w:val="Subtitle"/>
+    <w:basedOn w:val="Standaard"/>
+    <w:next w:val="Standaard"/>
+    <w:link w:val="OndertitelChar"/>
+    <w:uiPriority w:val="11"/>
+    <w:qFormat/>
+    <w:rsid w:val="00356948"/>
+    <w:pPr>
+      <w:numPr>
+        <w:ilvl w:val="1"/>
+      </w:numPr>
+    </w:pPr>
+    <w:rPr>
+      <w:rFonts w:eastAsiaTheme="minorEastAsia"/>
+      <w:color w:val="5A5A5A" w:themeColor="text1" w:themeTint="A5"/>
+      <w:spacing w:val="15"/>
+    </w:rPr>
+  </w:style>
+  <w:style w:type="character" w:customStyle="1" w:styleId="OndertitelChar">
+    <w:name w:val="Ondertitel Char"/>
+    <w:basedOn w:val="Standaardalinea-lettertype"/>
+    <w:link w:val="Ondertitel"/>
+    <w:uiPriority w:val="11"/>
+    <w:rsid w:val="00356948"/>
+    <w:rPr>
+      <w:rFonts w:eastAsiaTheme="minorEastAsia"/>
+      <w:color w:val="5A5A5A" w:themeColor="text1" w:themeTint="A5"/>
+      <w:spacing w:val="15"/>
+      <w:lang w:val="nl-NL"/>
+    </w:rPr>
+  </w:style>
+  <w:style w:type="table" w:styleId="Tabelraster">
+    <w:name w:val="Table Grid"/>
+    <w:basedOn w:val="Standaardtabel"/>
     <w:uiPriority w:val="39"/>
     <w:rsid w:val="00971881"/>
     <w:pPr>
@@ -2608,7 +2631,7 @@
     </a:clrScheme>
     <a:fontScheme name="Office">
       <a:majorFont>
-        <a:latin typeface="Calibri Light" panose="020F0302020204030204"/>
+        <a:latin typeface="Calibri Light"/>
         <a:ea typeface=""/>
         <a:cs typeface=""/>
         <a:font script="Jpan" typeface="ＭＳ ゴシック"/>
@@ -2643,7 +2666,7 @@
         <a:font script="Geor" typeface="Sylfaen"/>
       </a:majorFont>
       <a:minorFont>
-        <a:latin typeface="Calibri" panose="020F0502020204030204"/>
+        <a:latin typeface="Calibri"/>
         <a:ea typeface=""/>
         <a:cs typeface=""/>
         <a:font script="Jpan" typeface="ＭＳ 明朝"/>
@@ -2820,7 +2843,7 @@
   <a:extraClrSchemeLst/>
   <a:extLst>
     <a:ext uri="{05A4C25C-085E-4340-85A3-A5531E510DB2}">
-      <thm15:themeFamily xmlns:thm15="http://schemas.microsoft.com/office/thememl/2012/main" name="Office Theme" id="{62F939B6-93AF-4DB8-9C6B-D6C7DFDC589F}" vid="{4A3C46E8-61CC-4603-A589-7422A47A8E4A}"/>
+      <thm15:themeFamily xmlns:thm15="http://schemas.microsoft.com/office/thememl/2012/main" xmlns="" name="Office Theme" id="{62F939B6-93AF-4DB8-9C6B-D6C7DFDC589F}" vid="{4A3C46E8-61CC-4603-A589-7422A47A8E4A}"/>
     </a:ext>
   </a:extLst>
 </a:theme>

</xml_diff>

<commit_message>
also added some info to support diagram
</commit_message>
<xml_diff>
--- a/products/poster_presentation/idea-content-bark-poster.docx
+++ b/products/poster_presentation/idea-content-bark-poster.docx
@@ -178,6 +178,14 @@
         </w:rPr>
         <w:t>.</w:t>
       </w:r>
+      <w:r>
+        <w:rPr>
+          <w:lang w:val="en-US"/>
+        </w:rPr>
+        <w:t xml:space="preserve"> The design consists of multiple modules. So that each of these modules could be tested individually and then if they all meet the specifications the active loudspeaker was assembled by connecting all the modules.</w:t>
+      </w:r>
+      <w:bookmarkStart w:id="0" w:name="_GoBack"/>
+      <w:bookmarkEnd w:id="0"/>
     </w:p>
     <w:p>
       <w:pPr>
@@ -794,8 +802,6 @@
         </w:rPr>
         <w:t>.</w:t>
       </w:r>
-      <w:bookmarkStart w:id="0" w:name="_GoBack"/>
-      <w:bookmarkEnd w:id="0"/>
     </w:p>
     <w:tbl>
       <w:tblPr>
@@ -2843,7 +2849,7 @@
   <a:extraClrSchemeLst/>
   <a:extLst>
     <a:ext uri="{05A4C25C-085E-4340-85A3-A5531E510DB2}">
-      <thm15:themeFamily xmlns:thm15="http://schemas.microsoft.com/office/thememl/2012/main" xmlns="" name="Office Theme" id="{62F939B6-93AF-4DB8-9C6B-D6C7DFDC589F}" vid="{4A3C46E8-61CC-4603-A589-7422A47A8E4A}"/>
+      <thm15:themeFamily xmlns="" xmlns:thm15="http://schemas.microsoft.com/office/thememl/2012/main" name="Office Theme" id="{62F939B6-93AF-4DB8-9C6B-D6C7DFDC589F}" vid="{4A3C46E8-61CC-4603-A589-7422A47A8E4A}"/>
     </a:ext>
   </a:extLst>
 </a:theme>

</xml_diff>